<commit_message>
Final pass of documentation
</commit_message>
<xml_diff>
--- a/documentation/Class Diagram and Entity Relationship.docx
+++ b/documentation/Class Diagram and Entity Relationship.docx
@@ -3,6 +3,8 @@
 <w:document xmlns:wpc="http://schemas.microsoft.com/office/word/2010/wordprocessingCanvas" xmlns:cx="http://schemas.microsoft.com/office/drawing/2014/chartex" xmlns:cx1="http://schemas.microsoft.com/office/drawing/2015/9/8/chartex" xmlns:cx2="http://schemas.microsoft.com/office/drawing/2015/10/21/chartex" xmlns:cx3="http://schemas.microsoft.com/office/drawing/2016/5/9/chartex" xmlns:cx4="http://schemas.microsoft.com/office/drawing/2016/5/10/chartex" xmlns:cx5="http://schemas.microsoft.com/office/drawing/2016/5/11/chartex" xmlns:cx6="http://schemas.microsoft.com/office/drawing/2016/5/12/chartex" xmlns:cx7="http://schemas.microsoft.com/office/drawing/2016/5/13/chartex" xmlns:cx8="http://schemas.microsoft.com/office/drawing/2016/5/14/chartex" xmlns:mc="http://schemas.openxmlformats.org/markup-compatibility/2006" xmlns:aink="http://schemas.microsoft.com/office/drawing/2016/ink" xmlns:am3d="http://schemas.microsoft.com/office/drawing/2017/model3d" xmlns:o="urn:schemas-microsoft-com:office:office" xmlns:r="http://schemas.openxmlformats.org/officeDocument/2006/relationships" xmlns:m="http://schemas.openxmlformats.org/officeDocument/2006/math" xmlns:v="urn:schemas-microsoft-com:vml" xmlns:wp14="http://schemas.microsoft.com/office/word/2010/wordprocessingDrawing" xmlns:wp="http://schemas.openxmlformats.org/drawingml/2006/wordprocessingDrawing" xmlns:w10="urn:schemas-microsoft-com:office:word" xmlns:w="http://schemas.openxmlformats.org/wordprocessingml/2006/main" xmlns:w14="http://schemas.microsoft.com/office/word/2010/wordml" xmlns:w15="http://schemas.microsoft.com/office/word/2012/wordml" xmlns:w16cid="http://schemas.microsoft.com/office/word/2016/wordml/cid" xmlns:w16se="http://schemas.microsoft.com/office/word/2015/wordml/symex" xmlns:wpg="http://schemas.microsoft.com/office/word/2010/wordprocessingGroup" xmlns:wpi="http://schemas.microsoft.com/office/word/2010/wordprocessingInk" xmlns:wne="http://schemas.microsoft.com/office/word/2006/wordml" xmlns:wps="http://schemas.microsoft.com/office/word/2010/wordprocessingShape" mc:Ignorable="w14 w15 w16se w16cid wp14">
   <w:body>
     <w:p>
+      <w:bookmarkStart w:id="0" w:name="_GoBack"/>
+      <w:bookmarkEnd w:id="0"/>
       <w:r>
         <w:rPr>
           <w:noProof/>
@@ -10,13 +12,695 @@
         <mc:AlternateContent>
           <mc:Choice Requires="wps">
             <w:drawing>
-              <wp:anchor distT="0" distB="0" distL="114300" distR="114300" simplePos="0" relativeHeight="251667456" behindDoc="0" locked="0" layoutInCell="1" allowOverlap="1" wp14:anchorId="372435FC" wp14:editId="18A99C75">
+              <wp:anchor distT="91440" distB="91440" distL="114300" distR="114300" simplePos="0" relativeHeight="251665408" behindDoc="0" locked="0" layoutInCell="1" allowOverlap="1" wp14:anchorId="1B76C043" wp14:editId="3D09306F">
+                <wp:simplePos x="0" y="0"/>
+                <wp:positionH relativeFrom="page">
+                  <wp:posOffset>1031240</wp:posOffset>
+                </wp:positionH>
+                <wp:positionV relativeFrom="paragraph">
+                  <wp:posOffset>4454229</wp:posOffset>
+                </wp:positionV>
+                <wp:extent cx="2540635" cy="1403985"/>
+                <wp:effectExtent l="0" t="0" r="0" b="0"/>
+                <wp:wrapTopAndBottom/>
+                <wp:docPr id="6" name="Text Box 2"/>
+                <wp:cNvGraphicFramePr>
+                  <a:graphicFrameLocks xmlns:a="http://schemas.openxmlformats.org/drawingml/2006/main"/>
+                </wp:cNvGraphicFramePr>
+                <a:graphic xmlns:a="http://schemas.openxmlformats.org/drawingml/2006/main">
+                  <a:graphicData uri="http://schemas.microsoft.com/office/word/2010/wordprocessingShape">
+                    <wps:wsp>
+                      <wps:cNvSpPr txBox="1">
+                        <a:spLocks noChangeArrowheads="1"/>
+                      </wps:cNvSpPr>
+                      <wps:spPr bwMode="auto">
+                        <a:xfrm>
+                          <a:off x="0" y="0"/>
+                          <a:ext cx="2540635" cy="1403985"/>
+                        </a:xfrm>
+                        <a:prstGeom prst="rect">
+                          <a:avLst/>
+                        </a:prstGeom>
+                        <a:noFill/>
+                        <a:ln w="9525">
+                          <a:noFill/>
+                          <a:miter lim="800000"/>
+                          <a:headEnd/>
+                          <a:tailEnd/>
+                        </a:ln>
+                      </wps:spPr>
+                      <wps:txbx>
+                        <w:txbxContent>
+                          <w:p>
+                            <w:pPr>
+                              <w:pBdr>
+                                <w:top w:val="single" w:sz="24" w:space="8" w:color="4472C4" w:themeColor="accent1"/>
+                                <w:bottom w:val="single" w:sz="24" w:space="8" w:color="4472C4" w:themeColor="accent1"/>
+                              </w:pBdr>
+                              <w:spacing w:after="0"/>
+                              <w:jc w:val="center"/>
+                              <w:rPr>
+                                <w:i/>
+                                <w:iCs/>
+                                <w:color w:val="4472C4" w:themeColor="accent1"/>
+                                <w:sz w:val="24"/>
+                                <w:szCs w:val="24"/>
+                              </w:rPr>
+                            </w:pPr>
+                            <w:r>
+                              <w:rPr>
+                                <w:i/>
+                                <w:iCs/>
+                                <w:color w:val="4472C4" w:themeColor="accent1"/>
+                                <w:sz w:val="24"/>
+                                <w:szCs w:val="24"/>
+                              </w:rPr>
+                              <w:t xml:space="preserve">Angular 2 </w:t>
+                            </w:r>
+                            <w:r>
+                              <w:rPr>
+                                <w:i/>
+                                <w:iCs/>
+                                <w:color w:val="4472C4" w:themeColor="accent1"/>
+                                <w:sz w:val="24"/>
+                                <w:szCs w:val="24"/>
+                              </w:rPr>
+                              <w:t>Frontend</w:t>
+                            </w:r>
+                          </w:p>
+                          <w:p>
+                            <w:pPr>
+                              <w:pBdr>
+                                <w:top w:val="single" w:sz="24" w:space="8" w:color="4472C4" w:themeColor="accent1"/>
+                                <w:bottom w:val="single" w:sz="24" w:space="8" w:color="4472C4" w:themeColor="accent1"/>
+                              </w:pBdr>
+                              <w:spacing w:after="0"/>
+                              <w:rPr>
+                                <w:iCs/>
+                                <w:color w:val="4472C4" w:themeColor="accent1"/>
+                                <w:sz w:val="24"/>
+                              </w:rPr>
+                            </w:pPr>
+                            <w:r>
+                              <w:rPr>
+                                <w:iCs/>
+                                <w:color w:val="4472C4" w:themeColor="accent1"/>
+                                <w:sz w:val="24"/>
+                              </w:rPr>
+                              <w:t>Display</w:t>
+                            </w:r>
+                            <w:r>
+                              <w:rPr>
+                                <w:iCs/>
+                                <w:color w:val="4472C4" w:themeColor="accent1"/>
+                                <w:sz w:val="24"/>
+                              </w:rPr>
+                              <w:t xml:space="preserve"> </w:t>
+                            </w:r>
+                            <w:r>
+                              <w:rPr>
+                                <w:iCs/>
+                                <w:color w:val="4472C4" w:themeColor="accent1"/>
+                                <w:sz w:val="24"/>
+                              </w:rPr>
+                              <w:t xml:space="preserve">Main Page </w:t>
+                            </w:r>
+                          </w:p>
+                          <w:p>
+                            <w:pPr>
+                              <w:pBdr>
+                                <w:top w:val="single" w:sz="24" w:space="8" w:color="4472C4" w:themeColor="accent1"/>
+                                <w:bottom w:val="single" w:sz="24" w:space="8" w:color="4472C4" w:themeColor="accent1"/>
+                              </w:pBdr>
+                              <w:spacing w:after="0"/>
+                              <w:rPr>
+                                <w:iCs/>
+                                <w:color w:val="4472C4" w:themeColor="accent1"/>
+                                <w:sz w:val="24"/>
+                              </w:rPr>
+                            </w:pPr>
+                            <w:r>
+                              <w:rPr>
+                                <w:iCs/>
+                                <w:color w:val="4472C4" w:themeColor="accent1"/>
+                                <w:sz w:val="24"/>
+                              </w:rPr>
+                              <w:tab/>
+                            </w:r>
+                            <w:r>
+                              <w:rPr>
+                                <w:iCs/>
+                                <w:color w:val="4472C4" w:themeColor="accent1"/>
+                                <w:sz w:val="24"/>
+                              </w:rPr>
+                              <w:t>- Character Select</w:t>
+                            </w:r>
+                          </w:p>
+                          <w:p>
+                            <w:pPr>
+                              <w:pBdr>
+                                <w:top w:val="single" w:sz="24" w:space="8" w:color="4472C4" w:themeColor="accent1"/>
+                                <w:bottom w:val="single" w:sz="24" w:space="8" w:color="4472C4" w:themeColor="accent1"/>
+                              </w:pBdr>
+                              <w:spacing w:after="0"/>
+                              <w:ind w:firstLine="720"/>
+                              <w:rPr>
+                                <w:iCs/>
+                                <w:color w:val="4472C4" w:themeColor="accent1"/>
+                                <w:sz w:val="24"/>
+                              </w:rPr>
+                            </w:pPr>
+                            <w:r>
+                              <w:rPr>
+                                <w:iCs/>
+                                <w:color w:val="4472C4" w:themeColor="accent1"/>
+                                <w:sz w:val="24"/>
+                              </w:rPr>
+                              <w:t xml:space="preserve"> </w:t>
+                            </w:r>
+                            <w:r>
+                              <w:rPr>
+                                <w:iCs/>
+                                <w:color w:val="4472C4" w:themeColor="accent1"/>
+                                <w:sz w:val="24"/>
+                              </w:rPr>
+                              <w:tab/>
+                            </w:r>
+                            <w:r>
+                              <w:rPr>
+                                <w:iCs/>
+                                <w:color w:val="4472C4" w:themeColor="accent1"/>
+                                <w:sz w:val="24"/>
+                              </w:rPr>
+                              <w:t xml:space="preserve">- Data Table </w:t>
+                            </w:r>
+                            <w:r>
+                              <w:rPr>
+                                <w:iCs/>
+                                <w:color w:val="4472C4" w:themeColor="accent1"/>
+                                <w:sz w:val="24"/>
+                              </w:rPr>
+                              <w:t>Window</w:t>
+                            </w:r>
+                          </w:p>
+                          <w:p>
+                            <w:pPr>
+                              <w:pBdr>
+                                <w:top w:val="single" w:sz="24" w:space="8" w:color="4472C4" w:themeColor="accent1"/>
+                                <w:bottom w:val="single" w:sz="24" w:space="8" w:color="4472C4" w:themeColor="accent1"/>
+                              </w:pBdr>
+                              <w:spacing w:after="0"/>
+                              <w:ind w:firstLine="720"/>
+                              <w:rPr>
+                                <w:iCs/>
+                                <w:color w:val="4472C4" w:themeColor="accent1"/>
+                                <w:sz w:val="24"/>
+                              </w:rPr>
+                            </w:pPr>
+                            <w:r>
+                              <w:rPr>
+                                <w:iCs/>
+                                <w:color w:val="4472C4" w:themeColor="accent1"/>
+                                <w:sz w:val="24"/>
+                              </w:rPr>
+                              <w:t xml:space="preserve"> </w:t>
+                            </w:r>
+                            <w:r>
+                              <w:rPr>
+                                <w:iCs/>
+                                <w:color w:val="4472C4" w:themeColor="accent1"/>
+                                <w:sz w:val="24"/>
+                              </w:rPr>
+                              <w:tab/>
+                            </w:r>
+                            <w:r>
+                              <w:rPr>
+                                <w:iCs/>
+                                <w:color w:val="4472C4" w:themeColor="accent1"/>
+                                <w:sz w:val="24"/>
+                              </w:rPr>
+                              <w:t xml:space="preserve">- </w:t>
+                            </w:r>
+                            <w:r>
+                              <w:rPr>
+                                <w:iCs/>
+                                <w:color w:val="4472C4" w:themeColor="accent1"/>
+                                <w:sz w:val="24"/>
+                              </w:rPr>
+                              <w:t>Match</w:t>
+                            </w:r>
+                            <w:r>
+                              <w:rPr>
+                                <w:iCs/>
+                                <w:color w:val="4472C4" w:themeColor="accent1"/>
+                                <w:sz w:val="24"/>
+                              </w:rPr>
+                              <w:t xml:space="preserve"> Entry</w:t>
+                            </w:r>
+                            <w:r>
+                              <w:rPr>
+                                <w:iCs/>
+                                <w:color w:val="4472C4" w:themeColor="accent1"/>
+                                <w:sz w:val="24"/>
+                              </w:rPr>
+                              <w:t xml:space="preserve"> Form</w:t>
+                            </w:r>
+                          </w:p>
+                          <w:p>
+                            <w:pPr>
+                              <w:pBdr>
+                                <w:top w:val="single" w:sz="24" w:space="8" w:color="4472C4" w:themeColor="accent1"/>
+                                <w:bottom w:val="single" w:sz="24" w:space="8" w:color="4472C4" w:themeColor="accent1"/>
+                              </w:pBdr>
+                              <w:spacing w:after="0"/>
+                              <w:ind w:firstLine="720"/>
+                              <w:rPr>
+                                <w:iCs/>
+                                <w:color w:val="4472C4" w:themeColor="accent1"/>
+                                <w:sz w:val="24"/>
+                              </w:rPr>
+                            </w:pPr>
+                          </w:p>
+                        </w:txbxContent>
+                      </wps:txbx>
+                      <wps:bodyPr rot="0" vert="horz" wrap="square" lIns="91440" tIns="45720" rIns="91440" bIns="45720" anchor="ctr" anchorCtr="0">
+                        <a:spAutoFit/>
+                      </wps:bodyPr>
+                    </wps:wsp>
+                  </a:graphicData>
+                </a:graphic>
+                <wp14:sizeRelH relativeFrom="margin">
+                  <wp14:pctWidth>0</wp14:pctWidth>
+                </wp14:sizeRelH>
+                <wp14:sizeRelV relativeFrom="margin">
+                  <wp14:pctHeight>20000</wp14:pctHeight>
+                </wp14:sizeRelV>
+              </wp:anchor>
+            </w:drawing>
+          </mc:Choice>
+          <mc:Fallback>
+            <w:pict>
+              <v:shapetype w14:anchorId="1B76C043" id="_x0000_t202" coordsize="21600,21600" o:spt="202" path="m,l,21600r21600,l21600,xe">
+                <v:stroke joinstyle="miter"/>
+                <v:path gradientshapeok="t" o:connecttype="rect"/>
+              </v:shapetype>
+              <v:shape id="Text Box 2" o:spid="_x0000_s1026" type="#_x0000_t202" style="position:absolute;margin-left:81.2pt;margin-top:350.75pt;width:200.05pt;height:110.55pt;z-index:251665408;visibility:visible;mso-wrap-style:square;mso-width-percent:0;mso-height-percent:200;mso-wrap-distance-left:9pt;mso-wrap-distance-top:7.2pt;mso-wrap-distance-right:9pt;mso-wrap-distance-bottom:7.2pt;mso-position-horizontal:absolute;mso-position-horizontal-relative:page;mso-position-vertical:absolute;mso-position-vertical-relative:text;mso-width-percent:0;mso-height-percent:200;mso-width-relative:margin;mso-height-relative:margin;v-text-anchor:middle" o:gfxdata="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" filled="f" stroked="f">
+                <v:textbox style="mso-fit-shape-to-text:t">
+                  <w:txbxContent>
+                    <w:p>
+                      <w:pPr>
+                        <w:pBdr>
+                          <w:top w:val="single" w:sz="24" w:space="8" w:color="4472C4" w:themeColor="accent1"/>
+                          <w:bottom w:val="single" w:sz="24" w:space="8" w:color="4472C4" w:themeColor="accent1"/>
+                        </w:pBdr>
+                        <w:spacing w:after="0"/>
+                        <w:jc w:val="center"/>
+                        <w:rPr>
+                          <w:i/>
+                          <w:iCs/>
+                          <w:color w:val="4472C4" w:themeColor="accent1"/>
+                          <w:sz w:val="24"/>
+                          <w:szCs w:val="24"/>
+                        </w:rPr>
+                      </w:pPr>
+                      <w:r>
+                        <w:rPr>
+                          <w:i/>
+                          <w:iCs/>
+                          <w:color w:val="4472C4" w:themeColor="accent1"/>
+                          <w:sz w:val="24"/>
+                          <w:szCs w:val="24"/>
+                        </w:rPr>
+                        <w:t xml:space="preserve">Angular 2 </w:t>
+                      </w:r>
+                      <w:r>
+                        <w:rPr>
+                          <w:i/>
+                          <w:iCs/>
+                          <w:color w:val="4472C4" w:themeColor="accent1"/>
+                          <w:sz w:val="24"/>
+                          <w:szCs w:val="24"/>
+                        </w:rPr>
+                        <w:t>Frontend</w:t>
+                      </w:r>
+                    </w:p>
+                    <w:p>
+                      <w:pPr>
+                        <w:pBdr>
+                          <w:top w:val="single" w:sz="24" w:space="8" w:color="4472C4" w:themeColor="accent1"/>
+                          <w:bottom w:val="single" w:sz="24" w:space="8" w:color="4472C4" w:themeColor="accent1"/>
+                        </w:pBdr>
+                        <w:spacing w:after="0"/>
+                        <w:rPr>
+                          <w:iCs/>
+                          <w:color w:val="4472C4" w:themeColor="accent1"/>
+                          <w:sz w:val="24"/>
+                        </w:rPr>
+                      </w:pPr>
+                      <w:r>
+                        <w:rPr>
+                          <w:iCs/>
+                          <w:color w:val="4472C4" w:themeColor="accent1"/>
+                          <w:sz w:val="24"/>
+                        </w:rPr>
+                        <w:t>Display</w:t>
+                      </w:r>
+                      <w:r>
+                        <w:rPr>
+                          <w:iCs/>
+                          <w:color w:val="4472C4" w:themeColor="accent1"/>
+                          <w:sz w:val="24"/>
+                        </w:rPr>
+                        <w:t xml:space="preserve"> </w:t>
+                      </w:r>
+                      <w:r>
+                        <w:rPr>
+                          <w:iCs/>
+                          <w:color w:val="4472C4" w:themeColor="accent1"/>
+                          <w:sz w:val="24"/>
+                        </w:rPr>
+                        <w:t xml:space="preserve">Main Page </w:t>
+                      </w:r>
+                    </w:p>
+                    <w:p>
+                      <w:pPr>
+                        <w:pBdr>
+                          <w:top w:val="single" w:sz="24" w:space="8" w:color="4472C4" w:themeColor="accent1"/>
+                          <w:bottom w:val="single" w:sz="24" w:space="8" w:color="4472C4" w:themeColor="accent1"/>
+                        </w:pBdr>
+                        <w:spacing w:after="0"/>
+                        <w:rPr>
+                          <w:iCs/>
+                          <w:color w:val="4472C4" w:themeColor="accent1"/>
+                          <w:sz w:val="24"/>
+                        </w:rPr>
+                      </w:pPr>
+                      <w:r>
+                        <w:rPr>
+                          <w:iCs/>
+                          <w:color w:val="4472C4" w:themeColor="accent1"/>
+                          <w:sz w:val="24"/>
+                        </w:rPr>
+                        <w:tab/>
+                      </w:r>
+                      <w:r>
+                        <w:rPr>
+                          <w:iCs/>
+                          <w:color w:val="4472C4" w:themeColor="accent1"/>
+                          <w:sz w:val="24"/>
+                        </w:rPr>
+                        <w:t>- Character Select</w:t>
+                      </w:r>
+                    </w:p>
+                    <w:p>
+                      <w:pPr>
+                        <w:pBdr>
+                          <w:top w:val="single" w:sz="24" w:space="8" w:color="4472C4" w:themeColor="accent1"/>
+                          <w:bottom w:val="single" w:sz="24" w:space="8" w:color="4472C4" w:themeColor="accent1"/>
+                        </w:pBdr>
+                        <w:spacing w:after="0"/>
+                        <w:ind w:firstLine="720"/>
+                        <w:rPr>
+                          <w:iCs/>
+                          <w:color w:val="4472C4" w:themeColor="accent1"/>
+                          <w:sz w:val="24"/>
+                        </w:rPr>
+                      </w:pPr>
+                      <w:r>
+                        <w:rPr>
+                          <w:iCs/>
+                          <w:color w:val="4472C4" w:themeColor="accent1"/>
+                          <w:sz w:val="24"/>
+                        </w:rPr>
+                        <w:t xml:space="preserve"> </w:t>
+                      </w:r>
+                      <w:r>
+                        <w:rPr>
+                          <w:iCs/>
+                          <w:color w:val="4472C4" w:themeColor="accent1"/>
+                          <w:sz w:val="24"/>
+                        </w:rPr>
+                        <w:tab/>
+                      </w:r>
+                      <w:r>
+                        <w:rPr>
+                          <w:iCs/>
+                          <w:color w:val="4472C4" w:themeColor="accent1"/>
+                          <w:sz w:val="24"/>
+                        </w:rPr>
+                        <w:t xml:space="preserve">- Data Table </w:t>
+                      </w:r>
+                      <w:r>
+                        <w:rPr>
+                          <w:iCs/>
+                          <w:color w:val="4472C4" w:themeColor="accent1"/>
+                          <w:sz w:val="24"/>
+                        </w:rPr>
+                        <w:t>Window</w:t>
+                      </w:r>
+                    </w:p>
+                    <w:p>
+                      <w:pPr>
+                        <w:pBdr>
+                          <w:top w:val="single" w:sz="24" w:space="8" w:color="4472C4" w:themeColor="accent1"/>
+                          <w:bottom w:val="single" w:sz="24" w:space="8" w:color="4472C4" w:themeColor="accent1"/>
+                        </w:pBdr>
+                        <w:spacing w:after="0"/>
+                        <w:ind w:firstLine="720"/>
+                        <w:rPr>
+                          <w:iCs/>
+                          <w:color w:val="4472C4" w:themeColor="accent1"/>
+                          <w:sz w:val="24"/>
+                        </w:rPr>
+                      </w:pPr>
+                      <w:r>
+                        <w:rPr>
+                          <w:iCs/>
+                          <w:color w:val="4472C4" w:themeColor="accent1"/>
+                          <w:sz w:val="24"/>
+                        </w:rPr>
+                        <w:t xml:space="preserve"> </w:t>
+                      </w:r>
+                      <w:r>
+                        <w:rPr>
+                          <w:iCs/>
+                          <w:color w:val="4472C4" w:themeColor="accent1"/>
+                          <w:sz w:val="24"/>
+                        </w:rPr>
+                        <w:tab/>
+                      </w:r>
+                      <w:r>
+                        <w:rPr>
+                          <w:iCs/>
+                          <w:color w:val="4472C4" w:themeColor="accent1"/>
+                          <w:sz w:val="24"/>
+                        </w:rPr>
+                        <w:t xml:space="preserve">- </w:t>
+                      </w:r>
+                      <w:r>
+                        <w:rPr>
+                          <w:iCs/>
+                          <w:color w:val="4472C4" w:themeColor="accent1"/>
+                          <w:sz w:val="24"/>
+                        </w:rPr>
+                        <w:t>Match</w:t>
+                      </w:r>
+                      <w:r>
+                        <w:rPr>
+                          <w:iCs/>
+                          <w:color w:val="4472C4" w:themeColor="accent1"/>
+                          <w:sz w:val="24"/>
+                        </w:rPr>
+                        <w:t xml:space="preserve"> Entry</w:t>
+                      </w:r>
+                      <w:r>
+                        <w:rPr>
+                          <w:iCs/>
+                          <w:color w:val="4472C4" w:themeColor="accent1"/>
+                          <w:sz w:val="24"/>
+                        </w:rPr>
+                        <w:t xml:space="preserve"> Form</w:t>
+                      </w:r>
+                    </w:p>
+                    <w:p>
+                      <w:pPr>
+                        <w:pBdr>
+                          <w:top w:val="single" w:sz="24" w:space="8" w:color="4472C4" w:themeColor="accent1"/>
+                          <w:bottom w:val="single" w:sz="24" w:space="8" w:color="4472C4" w:themeColor="accent1"/>
+                        </w:pBdr>
+                        <w:spacing w:after="0"/>
+                        <w:ind w:firstLine="720"/>
+                        <w:rPr>
+                          <w:iCs/>
+                          <w:color w:val="4472C4" w:themeColor="accent1"/>
+                          <w:sz w:val="24"/>
+                        </w:rPr>
+                      </w:pPr>
+                    </w:p>
+                  </w:txbxContent>
+                </v:textbox>
+                <w10:wrap type="topAndBottom" anchorx="page"/>
+              </v:shape>
+            </w:pict>
+          </mc:Fallback>
+        </mc:AlternateContent>
+      </w:r>
+      <w:r>
+        <w:rPr>
+          <w:noProof/>
+        </w:rPr>
+        <mc:AlternateContent>
+          <mc:Choice Requires="wps">
+            <w:drawing>
+              <wp:anchor distT="0" distB="0" distL="114300" distR="114300" simplePos="0" relativeHeight="251671552" behindDoc="0" locked="0" layoutInCell="1" allowOverlap="1" wp14:anchorId="25A91CEB" wp14:editId="028F7487">
                 <wp:simplePos x="0" y="0"/>
                 <wp:positionH relativeFrom="column">
-                  <wp:posOffset>5061098</wp:posOffset>
+                  <wp:posOffset>2710815</wp:posOffset>
                 </wp:positionH>
                 <wp:positionV relativeFrom="paragraph">
-                  <wp:posOffset>2402958</wp:posOffset>
+                  <wp:posOffset>5411470</wp:posOffset>
+                </wp:positionV>
+                <wp:extent cx="701675" cy="0"/>
+                <wp:effectExtent l="0" t="76200" r="22225" b="95250"/>
+                <wp:wrapNone/>
+                <wp:docPr id="9" name="Straight Arrow Connector 9"/>
+                <wp:cNvGraphicFramePr/>
+                <a:graphic xmlns:a="http://schemas.openxmlformats.org/drawingml/2006/main">
+                  <a:graphicData uri="http://schemas.microsoft.com/office/word/2010/wordprocessingShape">
+                    <wps:wsp>
+                      <wps:cNvCnPr/>
+                      <wps:spPr>
+                        <a:xfrm>
+                          <a:off x="0" y="0"/>
+                          <a:ext cx="701675" cy="0"/>
+                        </a:xfrm>
+                        <a:prstGeom prst="straightConnector1">
+                          <a:avLst/>
+                        </a:prstGeom>
+                        <a:ln>
+                          <a:tailEnd type="triangle"/>
+                        </a:ln>
+                      </wps:spPr>
+                      <wps:style>
+                        <a:lnRef idx="1">
+                          <a:schemeClr val="accent1"/>
+                        </a:lnRef>
+                        <a:fillRef idx="0">
+                          <a:schemeClr val="accent1"/>
+                        </a:fillRef>
+                        <a:effectRef idx="0">
+                          <a:schemeClr val="accent1"/>
+                        </a:effectRef>
+                        <a:fontRef idx="minor">
+                          <a:schemeClr val="tx1"/>
+                        </a:fontRef>
+                      </wps:style>
+                      <wps:bodyPr/>
+                    </wps:wsp>
+                  </a:graphicData>
+                </a:graphic>
+                <wp14:sizeRelH relativeFrom="margin">
+                  <wp14:pctWidth>0</wp14:pctWidth>
+                </wp14:sizeRelH>
+                <wp14:sizeRelV relativeFrom="margin">
+                  <wp14:pctHeight>0</wp14:pctHeight>
+                </wp14:sizeRelV>
+              </wp:anchor>
+            </w:drawing>
+          </mc:Choice>
+          <mc:Fallback>
+            <w:pict>
+              <v:shapetype w14:anchorId="4130DFE7" id="_x0000_t32" coordsize="21600,21600" o:spt="32" o:oned="t" path="m,l21600,21600e" filled="f">
+                <v:path arrowok="t" fillok="f" o:connecttype="none"/>
+                <o:lock v:ext="edit" shapetype="t"/>
+              </v:shapetype>
+              <v:shape id="Straight Arrow Connector 9" o:spid="_x0000_s1026" type="#_x0000_t32" style="position:absolute;margin-left:213.45pt;margin-top:426.1pt;width:55.25pt;height:0;z-index:251671552;visibility:visible;mso-wrap-style:square;mso-width-percent:0;mso-height-percent:0;mso-wrap-distance-left:9pt;mso-wrap-distance-top:0;mso-wrap-distance-right:9pt;mso-wrap-distance-bottom:0;mso-position-horizontal:absolute;mso-position-horizontal-relative:text;mso-position-vertical:absolute;mso-position-vertical-relative:text;mso-width-percent:0;mso-height-percent:0;mso-width-relative:margin;mso-height-relative:margin" o:gfxdata="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" strokecolor="#4472c4 [3204]" strokeweight=".5pt">
+                <v:stroke endarrow="block" joinstyle="miter"/>
+              </v:shape>
+            </w:pict>
+          </mc:Fallback>
+        </mc:AlternateContent>
+      </w:r>
+      <w:r>
+        <w:rPr>
+          <w:noProof/>
+        </w:rPr>
+        <mc:AlternateContent>
+          <mc:Choice Requires="wps">
+            <w:drawing>
+              <wp:anchor distT="0" distB="0" distL="114300" distR="114300" simplePos="0" relativeHeight="251672576" behindDoc="0" locked="0" layoutInCell="1" allowOverlap="1" wp14:anchorId="7B9B10D6" wp14:editId="1DE64E6D">
+                <wp:simplePos x="0" y="0"/>
+                <wp:positionH relativeFrom="column">
+                  <wp:posOffset>2710815</wp:posOffset>
+                </wp:positionH>
+                <wp:positionV relativeFrom="paragraph">
+                  <wp:posOffset>5082185</wp:posOffset>
+                </wp:positionV>
+                <wp:extent cx="701675" cy="0"/>
+                <wp:effectExtent l="38100" t="76200" r="0" b="95250"/>
+                <wp:wrapNone/>
+                <wp:docPr id="10" name="Straight Arrow Connector 10"/>
+                <wp:cNvGraphicFramePr/>
+                <a:graphic xmlns:a="http://schemas.openxmlformats.org/drawingml/2006/main">
+                  <a:graphicData uri="http://schemas.microsoft.com/office/word/2010/wordprocessingShape">
+                    <wps:wsp>
+                      <wps:cNvCnPr/>
+                      <wps:spPr>
+                        <a:xfrm flipH="1">
+                          <a:off x="0" y="0"/>
+                          <a:ext cx="701675" cy="0"/>
+                        </a:xfrm>
+                        <a:prstGeom prst="straightConnector1">
+                          <a:avLst/>
+                        </a:prstGeom>
+                        <a:ln>
+                          <a:tailEnd type="triangle"/>
+                        </a:ln>
+                      </wps:spPr>
+                      <wps:style>
+                        <a:lnRef idx="1">
+                          <a:schemeClr val="accent1"/>
+                        </a:lnRef>
+                        <a:fillRef idx="0">
+                          <a:schemeClr val="accent1"/>
+                        </a:fillRef>
+                        <a:effectRef idx="0">
+                          <a:schemeClr val="accent1"/>
+                        </a:effectRef>
+                        <a:fontRef idx="minor">
+                          <a:schemeClr val="tx1"/>
+                        </a:fontRef>
+                      </wps:style>
+                      <wps:bodyPr/>
+                    </wps:wsp>
+                  </a:graphicData>
+                </a:graphic>
+              </wp:anchor>
+            </w:drawing>
+          </mc:Choice>
+          <mc:Fallback>
+            <w:pict>
+              <v:shape w14:anchorId="191C201C" id="Straight Arrow Connector 10" o:spid="_x0000_s1026" type="#_x0000_t32" style="position:absolute;margin-left:213.45pt;margin-top:400.15pt;width:55.25pt;height:0;flip:x;z-index:251672576;visibility:visible;mso-wrap-style:square;mso-wrap-distance-left:9pt;mso-wrap-distance-top:0;mso-wrap-distance-right:9pt;mso-wrap-distance-bottom:0;mso-position-horizontal:absolute;mso-position-horizontal-relative:text;mso-position-vertical:absolute;mso-position-vertical-relative:text" o:gfxdata="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" strokecolor="#4472c4 [3204]" strokeweight=".5pt">
+                <v:stroke endarrow="block" joinstyle="miter"/>
+              </v:shape>
+            </w:pict>
+          </mc:Fallback>
+        </mc:AlternateContent>
+      </w:r>
+      <w:r>
+        <w:rPr>
+          <w:noProof/>
+        </w:rPr>
+        <mc:AlternateContent>
+          <mc:Choice Requires="wps">
+            <w:drawing>
+              <wp:anchor distT="0" distB="0" distL="114300" distR="114300" simplePos="0" relativeHeight="251667456" behindDoc="0" locked="0" layoutInCell="1" allowOverlap="1" wp14:anchorId="372435FC" wp14:editId="2C4A7629">
+                <wp:simplePos x="0" y="0"/>
+                <wp:positionH relativeFrom="column">
+                  <wp:posOffset>5113020</wp:posOffset>
+                </wp:positionH>
+                <wp:positionV relativeFrom="paragraph">
+                  <wp:posOffset>3315970</wp:posOffset>
                 </wp:positionV>
                 <wp:extent cx="0" cy="648335"/>
                 <wp:effectExtent l="76200" t="38100" r="57150" b="18415"/>
@@ -62,11 +746,7 @@
           </mc:Choice>
           <mc:Fallback>
             <w:pict>
-              <v:shapetype w14:anchorId="38A31FCF" id="_x0000_t32" coordsize="21600,21600" o:spt="32" o:oned="t" path="m,l21600,21600e" filled="f">
-                <v:path arrowok="t" fillok="f" o:connecttype="none"/>
-                <o:lock v:ext="edit" shapetype="t"/>
-              </v:shapetype>
-              <v:shape id="Straight Arrow Connector 8" o:spid="_x0000_s1026" type="#_x0000_t32" style="position:absolute;margin-left:398.5pt;margin-top:189.2pt;width:0;height:51.05pt;flip:y;z-index:251667456;visibility:visible;mso-wrap-style:square;mso-wrap-distance-left:9pt;mso-wrap-distance-top:0;mso-wrap-distance-right:9pt;mso-wrap-distance-bottom:0;mso-position-horizontal:absolute;mso-position-horizontal-relative:text;mso-position-vertical:absolute;mso-position-vertical-relative:text" o:gfxdata="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" strokecolor="#4472c4 [3204]" strokeweight=".5pt">
+              <v:shape w14:anchorId="404E0AB8" id="Straight Arrow Connector 8" o:spid="_x0000_s1026" type="#_x0000_t32" style="position:absolute;margin-left:402.6pt;margin-top:261.1pt;width:0;height:51.05pt;flip:y;z-index:251667456;visibility:visible;mso-wrap-style:square;mso-wrap-distance-left:9pt;mso-wrap-distance-top:0;mso-wrap-distance-right:9pt;mso-wrap-distance-bottom:0;mso-position-horizontal:absolute;mso-position-horizontal-relative:text;mso-position-vertical:absolute;mso-position-vertical-relative:text" o:gfxdata="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" strokecolor="#4472c4 [3204]" strokeweight=".5pt">
                 <v:stroke endarrow="block" joinstyle="miter"/>
               </v:shape>
             </w:pict>
@@ -80,15 +760,15 @@
         <mc:AlternateContent>
           <mc:Choice Requires="wps">
             <w:drawing>
-              <wp:anchor distT="0" distB="0" distL="114300" distR="114300" simplePos="0" relativeHeight="251666432" behindDoc="0" locked="0" layoutInCell="1" allowOverlap="1" wp14:anchorId="58D953B4" wp14:editId="4153D435">
+              <wp:anchor distT="0" distB="0" distL="114300" distR="114300" simplePos="0" relativeHeight="251666432" behindDoc="0" locked="0" layoutInCell="1" allowOverlap="1" wp14:anchorId="58D953B4" wp14:editId="7D26D384">
                 <wp:simplePos x="0" y="0"/>
                 <wp:positionH relativeFrom="column">
-                  <wp:posOffset>4795284</wp:posOffset>
+                  <wp:posOffset>4846955</wp:posOffset>
                 </wp:positionH>
                 <wp:positionV relativeFrom="paragraph">
-                  <wp:posOffset>2402958</wp:posOffset>
+                  <wp:posOffset>3316339</wp:posOffset>
                 </wp:positionV>
-                <wp:extent cx="0" cy="648586"/>
+                <wp:extent cx="0" cy="648335"/>
                 <wp:effectExtent l="76200" t="0" r="76200" b="56515"/>
                 <wp:wrapNone/>
                 <wp:docPr id="7" name="Straight Arrow Connector 7"/>
@@ -100,7 +780,7 @@
                       <wps:spPr>
                         <a:xfrm>
                           <a:off x="0" y="0"/>
-                          <a:ext cx="0" cy="648586"/>
+                          <a:ext cx="0" cy="648335"/>
                         </a:xfrm>
                         <a:prstGeom prst="straightConnector1">
                           <a:avLst/>
@@ -138,7 +818,7 @@
           </mc:Choice>
           <mc:Fallback>
             <w:pict>
-              <v:shape w14:anchorId="165C66B7" id="Straight Arrow Connector 7" o:spid="_x0000_s1026" type="#_x0000_t32" style="position:absolute;margin-left:377.6pt;margin-top:189.2pt;width:0;height:51.05pt;z-index:251666432;visibility:visible;mso-wrap-style:square;mso-width-percent:0;mso-height-percent:0;mso-wrap-distance-left:9pt;mso-wrap-distance-top:0;mso-wrap-distance-right:9pt;mso-wrap-distance-bottom:0;mso-position-horizontal:absolute;mso-position-horizontal-relative:text;mso-position-vertical:absolute;mso-position-vertical-relative:text;mso-width-percent:0;mso-height-percent:0;mso-width-relative:margin;mso-height-relative:margin" o:gfxdata="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" strokecolor="#4472c4 [3204]" strokeweight=".5pt">
+              <v:shape w14:anchorId="0D4374E7" id="Straight Arrow Connector 7" o:spid="_x0000_s1026" type="#_x0000_t32" style="position:absolute;margin-left:381.65pt;margin-top:261.15pt;width:0;height:51.05pt;z-index:251666432;visibility:visible;mso-wrap-style:square;mso-width-percent:0;mso-height-percent:0;mso-wrap-distance-left:9pt;mso-wrap-distance-top:0;mso-wrap-distance-right:9pt;mso-wrap-distance-bottom:0;mso-position-horizontal:absolute;mso-position-horizontal-relative:text;mso-position-vertical:absolute;mso-position-vertical-relative:text;mso-width-percent:0;mso-height-percent:0;mso-width-relative:margin;mso-height-relative:margin" o:gfxdata="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" strokecolor="#4472c4 [3204]" strokeweight=".5pt">
                 <v:stroke endarrow="block" joinstyle="miter"/>
               </v:shape>
             </w:pict>
@@ -152,18 +832,18 @@
         <mc:AlternateContent>
           <mc:Choice Requires="wps">
             <w:drawing>
-              <wp:anchor distT="91440" distB="91440" distL="114300" distR="114300" simplePos="0" relativeHeight="251665408" behindDoc="0" locked="0" layoutInCell="1" allowOverlap="1" wp14:anchorId="1B76C043" wp14:editId="71A296BB">
+              <wp:anchor distT="91440" distB="91440" distL="114300" distR="114300" simplePos="0" relativeHeight="251669504" behindDoc="0" locked="0" layoutInCell="1" allowOverlap="1" wp14:anchorId="7AC2F7C4" wp14:editId="6FE2B4AF">
                 <wp:simplePos x="0" y="0"/>
                 <wp:positionH relativeFrom="page">
-                  <wp:posOffset>4465320</wp:posOffset>
+                  <wp:posOffset>4465305</wp:posOffset>
                 </wp:positionH>
                 <wp:positionV relativeFrom="paragraph">
-                  <wp:posOffset>3168444</wp:posOffset>
+                  <wp:posOffset>4113973</wp:posOffset>
                 </wp:positionV>
                 <wp:extent cx="2764155" cy="1403985"/>
                 <wp:effectExtent l="0" t="0" r="0" b="0"/>
                 <wp:wrapTopAndBottom/>
-                <wp:docPr id="6" name="Text Box 2"/>
+                <wp:docPr id="2" name="Text Box 2"/>
                 <wp:cNvGraphicFramePr>
                   <a:graphicFrameLocks xmlns:a="http://schemas.openxmlformats.org/drawingml/2006/main"/>
                 </wp:cNvGraphicFramePr>
@@ -215,17 +895,7 @@
                                 <w:sz w:val="24"/>
                                 <w:szCs w:val="24"/>
                               </w:rPr>
-                              <w:t xml:space="preserve">Angular 2 </w:t>
-                            </w:r>
-                            <w:r>
-                              <w:rPr>
-                                <w:i/>
-                                <w:iCs/>
-                                <w:color w:val="4472C4" w:themeColor="accent1"/>
-                                <w:sz w:val="24"/>
-                                <w:szCs w:val="24"/>
-                              </w:rPr>
-                              <w:t>Frontend</w:t>
+                              <w:t>Angular Service</w:t>
                             </w:r>
                           </w:p>
                           <w:p>
@@ -247,7 +917,7 @@
                                 <w:color w:val="4472C4" w:themeColor="accent1"/>
                                 <w:sz w:val="24"/>
                               </w:rPr>
-                              <w:t>Display</w:t>
+                              <w:t>Abstracted methods for routes above</w:t>
                             </w:r>
                           </w:p>
                           <w:p>
@@ -272,13 +942,33 @@
                               </w:rPr>
                               <w:t xml:space="preserve">- </w:t>
                             </w:r>
-                            <w:r>
-                              <w:rPr>
-                                <w:iCs/>
-                                <w:color w:val="4472C4" w:themeColor="accent1"/>
-                                <w:sz w:val="24"/>
-                              </w:rPr>
-                              <w:t xml:space="preserve">Main Page </w:t>
+                            <w:proofErr w:type="spellStart"/>
+                            <w:proofErr w:type="gramStart"/>
+                            <w:r>
+                              <w:rPr>
+                                <w:iCs/>
+                                <w:color w:val="4472C4" w:themeColor="accent1"/>
+                                <w:sz w:val="24"/>
+                              </w:rPr>
+                              <w:t>getMatches</w:t>
+                            </w:r>
+                            <w:proofErr w:type="spellEnd"/>
+                            <w:r>
+                              <w:rPr>
+                                <w:iCs/>
+                                <w:color w:val="4472C4" w:themeColor="accent1"/>
+                                <w:sz w:val="24"/>
+                              </w:rPr>
+                              <w:t>(</w:t>
+                            </w:r>
+                            <w:proofErr w:type="gramEnd"/>
+                            <w:r>
+                              <w:rPr>
+                                <w:iCs/>
+                                <w:color w:val="4472C4" w:themeColor="accent1"/>
+                                <w:sz w:val="24"/>
+                              </w:rPr>
+                              <w:t>)</w:t>
                             </w:r>
                           </w:p>
                           <w:p>
@@ -301,7 +991,35 @@
                                 <w:color w:val="4472C4" w:themeColor="accent1"/>
                                 <w:sz w:val="24"/>
                               </w:rPr>
-                              <w:t>- Character Select</w:t>
+                              <w:t xml:space="preserve">- </w:t>
+                            </w:r>
+                            <w:proofErr w:type="spellStart"/>
+                            <w:proofErr w:type="gramStart"/>
+                            <w:r>
+                              <w:rPr>
+                                <w:iCs/>
+                                <w:color w:val="4472C4" w:themeColor="accent1"/>
+                                <w:sz w:val="24"/>
+                              </w:rPr>
+                              <w:t>getMatchesByPerson</w:t>
+                            </w:r>
+                            <w:proofErr w:type="spellEnd"/>
+                            <w:r>
+                              <w:rPr>
+                                <w:iCs/>
+                                <w:color w:val="4472C4" w:themeColor="accent1"/>
+                                <w:sz w:val="24"/>
+                              </w:rPr>
+                              <w:t>(</w:t>
+                            </w:r>
+                            <w:proofErr w:type="gramEnd"/>
+                            <w:r>
+                              <w:rPr>
+                                <w:iCs/>
+                                <w:color w:val="4472C4" w:themeColor="accent1"/>
+                                <w:sz w:val="24"/>
+                              </w:rPr>
+                              <w:t>)</w:t>
                             </w:r>
                           </w:p>
                           <w:p>
@@ -324,15 +1042,7 @@
                                 <w:color w:val="4472C4" w:themeColor="accent1"/>
                                 <w:sz w:val="24"/>
                               </w:rPr>
-                              <w:t xml:space="preserve">- Data Table </w:t>
-                            </w:r>
-                            <w:r>
-                              <w:rPr>
-                                <w:iCs/>
-                                <w:color w:val="4472C4" w:themeColor="accent1"/>
-                                <w:sz w:val="24"/>
-                              </w:rPr>
-                              <w:t>Window</w:t>
+                              <w:t>.</w:t>
                             </w:r>
                           </w:p>
                           <w:p>
@@ -355,7 +1065,132 @@
                                 <w:color w:val="4472C4" w:themeColor="accent1"/>
                                 <w:sz w:val="24"/>
                               </w:rPr>
-                              <w:t>- Data Entry</w:t>
+                              <w:t>.</w:t>
+                            </w:r>
+                          </w:p>
+                          <w:p>
+                            <w:pPr>
+                              <w:pBdr>
+                                <w:top w:val="single" w:sz="24" w:space="8" w:color="4472C4" w:themeColor="accent1"/>
+                                <w:bottom w:val="single" w:sz="24" w:space="8" w:color="4472C4" w:themeColor="accent1"/>
+                              </w:pBdr>
+                              <w:spacing w:after="0"/>
+                              <w:ind w:firstLine="720"/>
+                              <w:rPr>
+                                <w:iCs/>
+                                <w:color w:val="4472C4" w:themeColor="accent1"/>
+                                <w:sz w:val="24"/>
+                              </w:rPr>
+                            </w:pPr>
+                            <w:r>
+                              <w:rPr>
+                                <w:iCs/>
+                                <w:color w:val="4472C4" w:themeColor="accent1"/>
+                                <w:sz w:val="24"/>
+                              </w:rPr>
+                              <w:t>.</w:t>
+                            </w:r>
+                          </w:p>
+                          <w:p>
+                            <w:pPr>
+                              <w:pBdr>
+                                <w:top w:val="single" w:sz="24" w:space="8" w:color="4472C4" w:themeColor="accent1"/>
+                                <w:bottom w:val="single" w:sz="24" w:space="8" w:color="4472C4" w:themeColor="accent1"/>
+                              </w:pBdr>
+                              <w:spacing w:after="0"/>
+                              <w:ind w:firstLine="720"/>
+                              <w:rPr>
+                                <w:iCs/>
+                                <w:color w:val="4472C4" w:themeColor="accent1"/>
+                                <w:sz w:val="24"/>
+                              </w:rPr>
+                            </w:pPr>
+                            <w:r>
+                              <w:rPr>
+                                <w:iCs/>
+                                <w:color w:val="4472C4" w:themeColor="accent1"/>
+                                <w:sz w:val="24"/>
+                              </w:rPr>
+                              <w:t xml:space="preserve">- </w:t>
+                            </w:r>
+                            <w:proofErr w:type="spellStart"/>
+                            <w:proofErr w:type="gramStart"/>
+                            <w:r>
+                              <w:rPr>
+                                <w:iCs/>
+                                <w:color w:val="4472C4" w:themeColor="accent1"/>
+                                <w:sz w:val="24"/>
+                              </w:rPr>
+                              <w:t>getMatchesByCharacter</w:t>
+                            </w:r>
+                            <w:proofErr w:type="spellEnd"/>
+                            <w:r>
+                              <w:rPr>
+                                <w:iCs/>
+                                <w:color w:val="4472C4" w:themeColor="accent1"/>
+                                <w:sz w:val="24"/>
+                              </w:rPr>
+                              <w:t>(</w:t>
+                            </w:r>
+                            <w:proofErr w:type="gramEnd"/>
+                            <w:r>
+                              <w:rPr>
+                                <w:iCs/>
+                                <w:color w:val="4472C4" w:themeColor="accent1"/>
+                                <w:sz w:val="24"/>
+                              </w:rPr>
+                              <w:t>)</w:t>
+                            </w:r>
+                          </w:p>
+                          <w:p>
+                            <w:pPr>
+                              <w:pBdr>
+                                <w:top w:val="single" w:sz="24" w:space="8" w:color="4472C4" w:themeColor="accent1"/>
+                                <w:bottom w:val="single" w:sz="24" w:space="8" w:color="4472C4" w:themeColor="accent1"/>
+                              </w:pBdr>
+                              <w:spacing w:after="0"/>
+                              <w:ind w:firstLine="720"/>
+                              <w:rPr>
+                                <w:iCs/>
+                                <w:color w:val="4472C4" w:themeColor="accent1"/>
+                                <w:sz w:val="24"/>
+                              </w:rPr>
+                            </w:pPr>
+                            <w:r>
+                              <w:rPr>
+                                <w:iCs/>
+                                <w:color w:val="4472C4" w:themeColor="accent1"/>
+                                <w:sz w:val="24"/>
+                              </w:rPr>
+                              <w:t xml:space="preserve">- </w:t>
+                            </w:r>
+                            <w:proofErr w:type="spellStart"/>
+                            <w:proofErr w:type="gramStart"/>
+                            <w:r>
+                              <w:rPr>
+                                <w:iCs/>
+                                <w:color w:val="4472C4" w:themeColor="accent1"/>
+                                <w:sz w:val="24"/>
+                              </w:rPr>
+                              <w:t>getMatchesByLoserCharacter</w:t>
+                            </w:r>
+                            <w:proofErr w:type="spellEnd"/>
+                            <w:r>
+                              <w:rPr>
+                                <w:iCs/>
+                                <w:color w:val="4472C4" w:themeColor="accent1"/>
+                                <w:sz w:val="24"/>
+                              </w:rPr>
+                              <w:t>(</w:t>
+                            </w:r>
+                            <w:proofErr w:type="gramEnd"/>
+                            <w:r>
+                              <w:rPr>
+                                <w:iCs/>
+                                <w:color w:val="4472C4" w:themeColor="accent1"/>
+                                <w:sz w:val="24"/>
+                              </w:rPr>
+                              <w:t>)</w:t>
                             </w:r>
                           </w:p>
                           <w:p>
@@ -392,11 +1227,7 @@
           </mc:Choice>
           <mc:Fallback>
             <w:pict>
-              <v:shapetype w14:anchorId="1B76C043" id="_x0000_t202" coordsize="21600,21600" o:spt="202" path="m,l,21600r21600,l21600,xe">
-                <v:stroke joinstyle="miter"/>
-                <v:path gradientshapeok="t" o:connecttype="rect"/>
-              </v:shapetype>
-              <v:shape id="Text Box 2" o:spid="_x0000_s1026" type="#_x0000_t202" style="position:absolute;margin-left:351.6pt;margin-top:249.5pt;width:217.65pt;height:110.55pt;z-index:251665408;visibility:visible;mso-wrap-style:square;mso-width-percent:0;mso-height-percent:200;mso-wrap-distance-left:9pt;mso-wrap-distance-top:7.2pt;mso-wrap-distance-right:9pt;mso-wrap-distance-bottom:7.2pt;mso-position-horizontal:absolute;mso-position-horizontal-relative:page;mso-position-vertical:absolute;mso-position-vertical-relative:text;mso-width-percent:0;mso-height-percent:200;mso-width-relative:margin;mso-height-relative:margin;v-text-anchor:middle" o:gfxdata="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" filled="f" stroked="f">
+              <v:shape w14:anchorId="7AC2F7C4" id="_x0000_s1027" type="#_x0000_t202" style="position:absolute;margin-left:351.6pt;margin-top:323.95pt;width:217.65pt;height:110.55pt;z-index:251669504;visibility:visible;mso-wrap-style:square;mso-width-percent:0;mso-height-percent:200;mso-wrap-distance-left:9pt;mso-wrap-distance-top:7.2pt;mso-wrap-distance-right:9pt;mso-wrap-distance-bottom:7.2pt;mso-position-horizontal:absolute;mso-position-horizontal-relative:page;mso-position-vertical:absolute;mso-position-vertical-relative:text;mso-width-percent:0;mso-height-percent:200;mso-width-relative:margin;mso-height-relative:margin;v-text-anchor:middle" o:gfxdata="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" filled="f" stroked="f">
                 <v:textbox style="mso-fit-shape-to-text:t">
                   <w:txbxContent>
                     <w:p>
@@ -423,17 +1254,7 @@
                           <w:sz w:val="24"/>
                           <w:szCs w:val="24"/>
                         </w:rPr>
-                        <w:t xml:space="preserve">Angular 2 </w:t>
-                      </w:r>
-                      <w:r>
-                        <w:rPr>
-                          <w:i/>
-                          <w:iCs/>
-                          <w:color w:val="4472C4" w:themeColor="accent1"/>
-                          <w:sz w:val="24"/>
-                          <w:szCs w:val="24"/>
-                        </w:rPr>
-                        <w:t>Frontend</w:t>
+                        <w:t>Angular Service</w:t>
                       </w:r>
                     </w:p>
                     <w:p>
@@ -455,7 +1276,7 @@
                           <w:color w:val="4472C4" w:themeColor="accent1"/>
                           <w:sz w:val="24"/>
                         </w:rPr>
-                        <w:t>Display</w:t>
+                        <w:t>Abstracted methods for routes above</w:t>
                       </w:r>
                     </w:p>
                     <w:p>
@@ -480,13 +1301,33 @@
                         </w:rPr>
                         <w:t xml:space="preserve">- </w:t>
                       </w:r>
-                      <w:r>
-                        <w:rPr>
-                          <w:iCs/>
-                          <w:color w:val="4472C4" w:themeColor="accent1"/>
-                          <w:sz w:val="24"/>
-                        </w:rPr>
-                        <w:t xml:space="preserve">Main Page </w:t>
+                      <w:proofErr w:type="spellStart"/>
+                      <w:proofErr w:type="gramStart"/>
+                      <w:r>
+                        <w:rPr>
+                          <w:iCs/>
+                          <w:color w:val="4472C4" w:themeColor="accent1"/>
+                          <w:sz w:val="24"/>
+                        </w:rPr>
+                        <w:t>getMatches</w:t>
+                      </w:r>
+                      <w:proofErr w:type="spellEnd"/>
+                      <w:r>
+                        <w:rPr>
+                          <w:iCs/>
+                          <w:color w:val="4472C4" w:themeColor="accent1"/>
+                          <w:sz w:val="24"/>
+                        </w:rPr>
+                        <w:t>(</w:t>
+                      </w:r>
+                      <w:proofErr w:type="gramEnd"/>
+                      <w:r>
+                        <w:rPr>
+                          <w:iCs/>
+                          <w:color w:val="4472C4" w:themeColor="accent1"/>
+                          <w:sz w:val="24"/>
+                        </w:rPr>
+                        <w:t>)</w:t>
                       </w:r>
                     </w:p>
                     <w:p>
@@ -509,7 +1350,35 @@
                           <w:color w:val="4472C4" w:themeColor="accent1"/>
                           <w:sz w:val="24"/>
                         </w:rPr>
-                        <w:t>- Character Select</w:t>
+                        <w:t xml:space="preserve">- </w:t>
+                      </w:r>
+                      <w:proofErr w:type="spellStart"/>
+                      <w:proofErr w:type="gramStart"/>
+                      <w:r>
+                        <w:rPr>
+                          <w:iCs/>
+                          <w:color w:val="4472C4" w:themeColor="accent1"/>
+                          <w:sz w:val="24"/>
+                        </w:rPr>
+                        <w:t>getMatchesByPerson</w:t>
+                      </w:r>
+                      <w:proofErr w:type="spellEnd"/>
+                      <w:r>
+                        <w:rPr>
+                          <w:iCs/>
+                          <w:color w:val="4472C4" w:themeColor="accent1"/>
+                          <w:sz w:val="24"/>
+                        </w:rPr>
+                        <w:t>(</w:t>
+                      </w:r>
+                      <w:proofErr w:type="gramEnd"/>
+                      <w:r>
+                        <w:rPr>
+                          <w:iCs/>
+                          <w:color w:val="4472C4" w:themeColor="accent1"/>
+                          <w:sz w:val="24"/>
+                        </w:rPr>
+                        <w:t>)</w:t>
                       </w:r>
                     </w:p>
                     <w:p>
@@ -532,15 +1401,7 @@
                           <w:color w:val="4472C4" w:themeColor="accent1"/>
                           <w:sz w:val="24"/>
                         </w:rPr>
-                        <w:t xml:space="preserve">- Data Table </w:t>
-                      </w:r>
-                      <w:r>
-                        <w:rPr>
-                          <w:iCs/>
-                          <w:color w:val="4472C4" w:themeColor="accent1"/>
-                          <w:sz w:val="24"/>
-                        </w:rPr>
-                        <w:t>Window</w:t>
+                        <w:t>.</w:t>
                       </w:r>
                     </w:p>
                     <w:p>
@@ -563,7 +1424,132 @@
                           <w:color w:val="4472C4" w:themeColor="accent1"/>
                           <w:sz w:val="24"/>
                         </w:rPr>
-                        <w:t>- Data Entry</w:t>
+                        <w:t>.</w:t>
+                      </w:r>
+                    </w:p>
+                    <w:p>
+                      <w:pPr>
+                        <w:pBdr>
+                          <w:top w:val="single" w:sz="24" w:space="8" w:color="4472C4" w:themeColor="accent1"/>
+                          <w:bottom w:val="single" w:sz="24" w:space="8" w:color="4472C4" w:themeColor="accent1"/>
+                        </w:pBdr>
+                        <w:spacing w:after="0"/>
+                        <w:ind w:firstLine="720"/>
+                        <w:rPr>
+                          <w:iCs/>
+                          <w:color w:val="4472C4" w:themeColor="accent1"/>
+                          <w:sz w:val="24"/>
+                        </w:rPr>
+                      </w:pPr>
+                      <w:r>
+                        <w:rPr>
+                          <w:iCs/>
+                          <w:color w:val="4472C4" w:themeColor="accent1"/>
+                          <w:sz w:val="24"/>
+                        </w:rPr>
+                        <w:t>.</w:t>
+                      </w:r>
+                    </w:p>
+                    <w:p>
+                      <w:pPr>
+                        <w:pBdr>
+                          <w:top w:val="single" w:sz="24" w:space="8" w:color="4472C4" w:themeColor="accent1"/>
+                          <w:bottom w:val="single" w:sz="24" w:space="8" w:color="4472C4" w:themeColor="accent1"/>
+                        </w:pBdr>
+                        <w:spacing w:after="0"/>
+                        <w:ind w:firstLine="720"/>
+                        <w:rPr>
+                          <w:iCs/>
+                          <w:color w:val="4472C4" w:themeColor="accent1"/>
+                          <w:sz w:val="24"/>
+                        </w:rPr>
+                      </w:pPr>
+                      <w:r>
+                        <w:rPr>
+                          <w:iCs/>
+                          <w:color w:val="4472C4" w:themeColor="accent1"/>
+                          <w:sz w:val="24"/>
+                        </w:rPr>
+                        <w:t xml:space="preserve">- </w:t>
+                      </w:r>
+                      <w:proofErr w:type="spellStart"/>
+                      <w:proofErr w:type="gramStart"/>
+                      <w:r>
+                        <w:rPr>
+                          <w:iCs/>
+                          <w:color w:val="4472C4" w:themeColor="accent1"/>
+                          <w:sz w:val="24"/>
+                        </w:rPr>
+                        <w:t>getMatchesByCharacter</w:t>
+                      </w:r>
+                      <w:proofErr w:type="spellEnd"/>
+                      <w:r>
+                        <w:rPr>
+                          <w:iCs/>
+                          <w:color w:val="4472C4" w:themeColor="accent1"/>
+                          <w:sz w:val="24"/>
+                        </w:rPr>
+                        <w:t>(</w:t>
+                      </w:r>
+                      <w:proofErr w:type="gramEnd"/>
+                      <w:r>
+                        <w:rPr>
+                          <w:iCs/>
+                          <w:color w:val="4472C4" w:themeColor="accent1"/>
+                          <w:sz w:val="24"/>
+                        </w:rPr>
+                        <w:t>)</w:t>
+                      </w:r>
+                    </w:p>
+                    <w:p>
+                      <w:pPr>
+                        <w:pBdr>
+                          <w:top w:val="single" w:sz="24" w:space="8" w:color="4472C4" w:themeColor="accent1"/>
+                          <w:bottom w:val="single" w:sz="24" w:space="8" w:color="4472C4" w:themeColor="accent1"/>
+                        </w:pBdr>
+                        <w:spacing w:after="0"/>
+                        <w:ind w:firstLine="720"/>
+                        <w:rPr>
+                          <w:iCs/>
+                          <w:color w:val="4472C4" w:themeColor="accent1"/>
+                          <w:sz w:val="24"/>
+                        </w:rPr>
+                      </w:pPr>
+                      <w:r>
+                        <w:rPr>
+                          <w:iCs/>
+                          <w:color w:val="4472C4" w:themeColor="accent1"/>
+                          <w:sz w:val="24"/>
+                        </w:rPr>
+                        <w:t xml:space="preserve">- </w:t>
+                      </w:r>
+                      <w:proofErr w:type="spellStart"/>
+                      <w:proofErr w:type="gramStart"/>
+                      <w:r>
+                        <w:rPr>
+                          <w:iCs/>
+                          <w:color w:val="4472C4" w:themeColor="accent1"/>
+                          <w:sz w:val="24"/>
+                        </w:rPr>
+                        <w:t>getMatchesByLoserCharacter</w:t>
+                      </w:r>
+                      <w:proofErr w:type="spellEnd"/>
+                      <w:r>
+                        <w:rPr>
+                          <w:iCs/>
+                          <w:color w:val="4472C4" w:themeColor="accent1"/>
+                          <w:sz w:val="24"/>
+                        </w:rPr>
+                        <w:t>(</w:t>
+                      </w:r>
+                      <w:proofErr w:type="gramEnd"/>
+                      <w:r>
+                        <w:rPr>
+                          <w:iCs/>
+                          <w:color w:val="4472C4" w:themeColor="accent1"/>
+                          <w:sz w:val="24"/>
+                        </w:rPr>
+                        <w:t>)</w:t>
                       </w:r>
                     </w:p>
                     <w:p>
@@ -596,7 +1582,1065 @@
         <mc:AlternateContent>
           <mc:Choice Requires="wps">
             <w:drawing>
-              <wp:anchor distT="0" distB="0" distL="114300" distR="114300" simplePos="0" relativeHeight="251660288" behindDoc="0" locked="0" layoutInCell="1" allowOverlap="1" wp14:anchorId="44B56959" wp14:editId="543F222A">
+              <wp:anchor distT="91440" distB="91440" distL="114300" distR="114300" simplePos="0" relativeHeight="251663360" behindDoc="0" locked="0" layoutInCell="1" allowOverlap="1" wp14:anchorId="4F43ED3B" wp14:editId="56162D26">
+                <wp:simplePos x="0" y="0"/>
+                <wp:positionH relativeFrom="page">
+                  <wp:posOffset>4465320</wp:posOffset>
+                </wp:positionH>
+                <wp:positionV relativeFrom="paragraph">
+                  <wp:posOffset>118</wp:posOffset>
+                </wp:positionV>
+                <wp:extent cx="2764155" cy="1403985"/>
+                <wp:effectExtent l="0" t="0" r="0" b="0"/>
+                <wp:wrapTopAndBottom/>
+                <wp:docPr id="5" name="Text Box 2"/>
+                <wp:cNvGraphicFramePr>
+                  <a:graphicFrameLocks xmlns:a="http://schemas.openxmlformats.org/drawingml/2006/main"/>
+                </wp:cNvGraphicFramePr>
+                <a:graphic xmlns:a="http://schemas.openxmlformats.org/drawingml/2006/main">
+                  <a:graphicData uri="http://schemas.microsoft.com/office/word/2010/wordprocessingShape">
+                    <wps:wsp>
+                      <wps:cNvSpPr txBox="1">
+                        <a:spLocks noChangeArrowheads="1"/>
+                      </wps:cNvSpPr>
+                      <wps:spPr bwMode="auto">
+                        <a:xfrm>
+                          <a:off x="0" y="0"/>
+                          <a:ext cx="2764155" cy="1403985"/>
+                        </a:xfrm>
+                        <a:prstGeom prst="rect">
+                          <a:avLst/>
+                        </a:prstGeom>
+                        <a:noFill/>
+                        <a:ln w="9525">
+                          <a:noFill/>
+                          <a:miter lim="800000"/>
+                          <a:headEnd/>
+                          <a:tailEnd/>
+                        </a:ln>
+                      </wps:spPr>
+                      <wps:txbx>
+                        <w:txbxContent>
+                          <w:p>
+                            <w:pPr>
+                              <w:pBdr>
+                                <w:top w:val="single" w:sz="24" w:space="8" w:color="4472C4" w:themeColor="accent1"/>
+                                <w:bottom w:val="single" w:sz="24" w:space="8" w:color="4472C4" w:themeColor="accent1"/>
+                              </w:pBdr>
+                              <w:spacing w:after="0"/>
+                              <w:jc w:val="center"/>
+                              <w:rPr>
+                                <w:i/>
+                                <w:iCs/>
+                                <w:color w:val="4472C4" w:themeColor="accent1"/>
+                                <w:sz w:val="24"/>
+                                <w:szCs w:val="24"/>
+                              </w:rPr>
+                            </w:pPr>
+                            <w:r>
+                              <w:rPr>
+                                <w:i/>
+                                <w:iCs/>
+                                <w:color w:val="4472C4" w:themeColor="accent1"/>
+                                <w:sz w:val="24"/>
+                                <w:szCs w:val="24"/>
+                              </w:rPr>
+                              <w:t>Node Server</w:t>
+                            </w:r>
+                          </w:p>
+                          <w:p>
+                            <w:pPr>
+                              <w:pBdr>
+                                <w:top w:val="single" w:sz="24" w:space="8" w:color="4472C4" w:themeColor="accent1"/>
+                                <w:bottom w:val="single" w:sz="24" w:space="8" w:color="4472C4" w:themeColor="accent1"/>
+                              </w:pBdr>
+                              <w:spacing w:after="0"/>
+                              <w:rPr>
+                                <w:iCs/>
+                                <w:color w:val="4472C4" w:themeColor="accent1"/>
+                                <w:sz w:val="24"/>
+                              </w:rPr>
+                            </w:pPr>
+                            <w:r>
+                              <w:rPr>
+                                <w:iCs/>
+                                <w:color w:val="4472C4" w:themeColor="accent1"/>
+                                <w:sz w:val="24"/>
+                              </w:rPr>
+                              <w:t>Routes:</w:t>
+                            </w:r>
+                          </w:p>
+                          <w:p>
+                            <w:pPr>
+                              <w:pBdr>
+                                <w:top w:val="single" w:sz="24" w:space="8" w:color="4472C4" w:themeColor="accent1"/>
+                                <w:bottom w:val="single" w:sz="24" w:space="8" w:color="4472C4" w:themeColor="accent1"/>
+                              </w:pBdr>
+                              <w:spacing w:after="0"/>
+                              <w:rPr>
+                                <w:iCs/>
+                                <w:color w:val="4472C4" w:themeColor="accent1"/>
+                                <w:sz w:val="24"/>
+                              </w:rPr>
+                            </w:pPr>
+                            <w:r>
+                              <w:rPr>
+                                <w:iCs/>
+                                <w:color w:val="4472C4" w:themeColor="accent1"/>
+                                <w:sz w:val="24"/>
+                              </w:rPr>
+                              <w:t>GET:</w:t>
+                            </w:r>
+                          </w:p>
+                          <w:p>
+                            <w:pPr>
+                              <w:pBdr>
+                                <w:top w:val="single" w:sz="24" w:space="8" w:color="4472C4" w:themeColor="accent1"/>
+                                <w:bottom w:val="single" w:sz="24" w:space="8" w:color="4472C4" w:themeColor="accent1"/>
+                              </w:pBdr>
+                              <w:spacing w:after="0"/>
+                              <w:ind w:firstLine="720"/>
+                              <w:rPr>
+                                <w:iCs/>
+                                <w:color w:val="4472C4" w:themeColor="accent1"/>
+                                <w:sz w:val="24"/>
+                              </w:rPr>
+                            </w:pPr>
+                            <w:r>
+                              <w:rPr>
+                                <w:iCs/>
+                                <w:color w:val="4472C4" w:themeColor="accent1"/>
+                                <w:sz w:val="24"/>
+                              </w:rPr>
+                              <w:t>- “/” – Main route</w:t>
+                            </w:r>
+                          </w:p>
+                          <w:p>
+                            <w:pPr>
+                              <w:pBdr>
+                                <w:top w:val="single" w:sz="24" w:space="8" w:color="4472C4" w:themeColor="accent1"/>
+                                <w:bottom w:val="single" w:sz="24" w:space="8" w:color="4472C4" w:themeColor="accent1"/>
+                              </w:pBdr>
+                              <w:spacing w:after="0"/>
+                              <w:ind w:firstLine="720"/>
+                              <w:rPr>
+                                <w:iCs/>
+                                <w:color w:val="4472C4" w:themeColor="accent1"/>
+                                <w:sz w:val="24"/>
+                              </w:rPr>
+                            </w:pPr>
+                            <w:r>
+                              <w:rPr>
+                                <w:iCs/>
+                                <w:color w:val="4472C4" w:themeColor="accent1"/>
+                                <w:sz w:val="24"/>
+                              </w:rPr>
+                              <w:t>- “/</w:t>
+                            </w:r>
+                            <w:proofErr w:type="spellStart"/>
+                            <w:r>
+                              <w:rPr>
+                                <w:iCs/>
+                                <w:color w:val="4472C4" w:themeColor="accent1"/>
+                                <w:sz w:val="24"/>
+                              </w:rPr>
+                              <w:t>matchesByWinner</w:t>
+                            </w:r>
+                            <w:proofErr w:type="spellEnd"/>
+                            <w:r>
+                              <w:rPr>
+                                <w:iCs/>
+                                <w:color w:val="4472C4" w:themeColor="accent1"/>
+                                <w:sz w:val="24"/>
+                              </w:rPr>
+                              <w:t>”</w:t>
+                            </w:r>
+                          </w:p>
+                          <w:p>
+                            <w:pPr>
+                              <w:pBdr>
+                                <w:top w:val="single" w:sz="24" w:space="8" w:color="4472C4" w:themeColor="accent1"/>
+                                <w:bottom w:val="single" w:sz="24" w:space="8" w:color="4472C4" w:themeColor="accent1"/>
+                              </w:pBdr>
+                              <w:spacing w:after="0"/>
+                              <w:ind w:firstLine="720"/>
+                              <w:rPr>
+                                <w:iCs/>
+                                <w:color w:val="4472C4" w:themeColor="accent1"/>
+                                <w:sz w:val="24"/>
+                              </w:rPr>
+                            </w:pPr>
+                            <w:r>
+                              <w:rPr>
+                                <w:iCs/>
+                                <w:color w:val="4472C4" w:themeColor="accent1"/>
+                                <w:sz w:val="24"/>
+                              </w:rPr>
+                              <w:t>- “/</w:t>
+                            </w:r>
+                            <w:proofErr w:type="spellStart"/>
+                            <w:r>
+                              <w:rPr>
+                                <w:iCs/>
+                                <w:color w:val="4472C4" w:themeColor="accent1"/>
+                                <w:sz w:val="24"/>
+                              </w:rPr>
+                              <w:t>matchesByLoser</w:t>
+                            </w:r>
+                            <w:proofErr w:type="spellEnd"/>
+                            <w:r>
+                              <w:rPr>
+                                <w:iCs/>
+                                <w:color w:val="4472C4" w:themeColor="accent1"/>
+                                <w:sz w:val="24"/>
+                              </w:rPr>
+                              <w:t>”</w:t>
+                            </w:r>
+                          </w:p>
+                          <w:p>
+                            <w:pPr>
+                              <w:pBdr>
+                                <w:top w:val="single" w:sz="24" w:space="8" w:color="4472C4" w:themeColor="accent1"/>
+                                <w:bottom w:val="single" w:sz="24" w:space="8" w:color="4472C4" w:themeColor="accent1"/>
+                              </w:pBdr>
+                              <w:spacing w:after="0"/>
+                              <w:ind w:firstLine="720"/>
+                              <w:rPr>
+                                <w:iCs/>
+                                <w:color w:val="4472C4" w:themeColor="accent1"/>
+                                <w:sz w:val="24"/>
+                              </w:rPr>
+                            </w:pPr>
+                            <w:r>
+                              <w:rPr>
+                                <w:iCs/>
+                                <w:color w:val="4472C4" w:themeColor="accent1"/>
+                                <w:sz w:val="24"/>
+                              </w:rPr>
+                              <w:t>- “/</w:t>
+                            </w:r>
+                            <w:proofErr w:type="spellStart"/>
+                            <w:r>
+                              <w:rPr>
+                                <w:iCs/>
+                                <w:color w:val="4472C4" w:themeColor="accent1"/>
+                                <w:sz w:val="24"/>
+                              </w:rPr>
+                              <w:t>matchesByStage</w:t>
+                            </w:r>
+                            <w:proofErr w:type="spellEnd"/>
+                            <w:r>
+                              <w:rPr>
+                                <w:iCs/>
+                                <w:color w:val="4472C4" w:themeColor="accent1"/>
+                                <w:sz w:val="24"/>
+                              </w:rPr>
+                              <w:t>”</w:t>
+                            </w:r>
+                          </w:p>
+                          <w:p>
+                            <w:pPr>
+                              <w:pBdr>
+                                <w:top w:val="single" w:sz="24" w:space="8" w:color="4472C4" w:themeColor="accent1"/>
+                                <w:bottom w:val="single" w:sz="24" w:space="8" w:color="4472C4" w:themeColor="accent1"/>
+                              </w:pBdr>
+                              <w:spacing w:after="0"/>
+                              <w:ind w:firstLine="720"/>
+                              <w:rPr>
+                                <w:iCs/>
+                                <w:color w:val="4472C4" w:themeColor="accent1"/>
+                                <w:sz w:val="24"/>
+                              </w:rPr>
+                            </w:pPr>
+                            <w:r>
+                              <w:rPr>
+                                <w:iCs/>
+                                <w:color w:val="4472C4" w:themeColor="accent1"/>
+                                <w:sz w:val="24"/>
+                              </w:rPr>
+                              <w:t>- “/</w:t>
+                            </w:r>
+                            <w:proofErr w:type="spellStart"/>
+                            <w:r>
+                              <w:rPr>
+                                <w:iCs/>
+                                <w:color w:val="4472C4" w:themeColor="accent1"/>
+                                <w:sz w:val="24"/>
+                              </w:rPr>
+                              <w:t>matchesByWinnerCharacter</w:t>
+                            </w:r>
+                            <w:proofErr w:type="spellEnd"/>
+                            <w:r>
+                              <w:rPr>
+                                <w:iCs/>
+                                <w:color w:val="4472C4" w:themeColor="accent1"/>
+                                <w:sz w:val="24"/>
+                              </w:rPr>
+                              <w:t>”</w:t>
+                            </w:r>
+                          </w:p>
+                          <w:p>
+                            <w:pPr>
+                              <w:pBdr>
+                                <w:top w:val="single" w:sz="24" w:space="8" w:color="4472C4" w:themeColor="accent1"/>
+                                <w:bottom w:val="single" w:sz="24" w:space="8" w:color="4472C4" w:themeColor="accent1"/>
+                              </w:pBdr>
+                              <w:spacing w:after="0"/>
+                              <w:ind w:firstLine="720"/>
+                              <w:rPr>
+                                <w:iCs/>
+                                <w:color w:val="4472C4" w:themeColor="accent1"/>
+                                <w:sz w:val="24"/>
+                              </w:rPr>
+                            </w:pPr>
+                            <w:r>
+                              <w:rPr>
+                                <w:iCs/>
+                                <w:color w:val="4472C4" w:themeColor="accent1"/>
+                                <w:sz w:val="24"/>
+                              </w:rPr>
+                              <w:t>- “/</w:t>
+                            </w:r>
+                            <w:proofErr w:type="spellStart"/>
+                            <w:r>
+                              <w:rPr>
+                                <w:iCs/>
+                                <w:color w:val="4472C4" w:themeColor="accent1"/>
+                                <w:sz w:val="24"/>
+                              </w:rPr>
+                              <w:t>matchesByLoserCharacter</w:t>
+                            </w:r>
+                            <w:proofErr w:type="spellEnd"/>
+                            <w:r>
+                              <w:rPr>
+                                <w:iCs/>
+                                <w:color w:val="4472C4" w:themeColor="accent1"/>
+                                <w:sz w:val="24"/>
+                              </w:rPr>
+                              <w:t>”</w:t>
+                            </w:r>
+                          </w:p>
+                          <w:p>
+                            <w:pPr>
+                              <w:pBdr>
+                                <w:top w:val="single" w:sz="24" w:space="8" w:color="4472C4" w:themeColor="accent1"/>
+                                <w:bottom w:val="single" w:sz="24" w:space="8" w:color="4472C4" w:themeColor="accent1"/>
+                              </w:pBdr>
+                              <w:spacing w:after="0"/>
+                              <w:ind w:firstLine="720"/>
+                              <w:rPr>
+                                <w:iCs/>
+                                <w:color w:val="4472C4" w:themeColor="accent1"/>
+                                <w:sz w:val="24"/>
+                              </w:rPr>
+                            </w:pPr>
+                            <w:r>
+                              <w:rPr>
+                                <w:iCs/>
+                                <w:color w:val="4472C4" w:themeColor="accent1"/>
+                                <w:sz w:val="24"/>
+                              </w:rPr>
+                              <w:t>- “/</w:t>
+                            </w:r>
+                            <w:proofErr w:type="spellStart"/>
+                            <w:r>
+                              <w:rPr>
+                                <w:iCs/>
+                                <w:color w:val="4472C4" w:themeColor="accent1"/>
+                                <w:sz w:val="24"/>
+                              </w:rPr>
+                              <w:t>matchesByCharacter</w:t>
+                            </w:r>
+                            <w:proofErr w:type="spellEnd"/>
+                            <w:r>
+                              <w:rPr>
+                                <w:iCs/>
+                                <w:color w:val="4472C4" w:themeColor="accent1"/>
+                                <w:sz w:val="24"/>
+                              </w:rPr>
+                              <w:t>”</w:t>
+                            </w:r>
+                          </w:p>
+                          <w:p>
+                            <w:pPr>
+                              <w:pBdr>
+                                <w:top w:val="single" w:sz="24" w:space="8" w:color="4472C4" w:themeColor="accent1"/>
+                                <w:bottom w:val="single" w:sz="24" w:space="8" w:color="4472C4" w:themeColor="accent1"/>
+                              </w:pBdr>
+                              <w:spacing w:after="0"/>
+                              <w:ind w:firstLine="720"/>
+                              <w:rPr>
+                                <w:iCs/>
+                                <w:color w:val="4472C4" w:themeColor="accent1"/>
+                                <w:sz w:val="24"/>
+                              </w:rPr>
+                            </w:pPr>
+                            <w:r>
+                              <w:rPr>
+                                <w:iCs/>
+                                <w:color w:val="4472C4" w:themeColor="accent1"/>
+                                <w:sz w:val="24"/>
+                              </w:rPr>
+                              <w:t xml:space="preserve">- </w:t>
+                            </w:r>
+                            <w:r>
+                              <w:rPr>
+                                <w:iCs/>
+                                <w:color w:val="4472C4" w:themeColor="accent1"/>
+                                <w:sz w:val="24"/>
+                              </w:rPr>
+                              <w:t>“/</w:t>
+                            </w:r>
+                            <w:proofErr w:type="spellStart"/>
+                            <w:r>
+                              <w:rPr>
+                                <w:iCs/>
+                                <w:color w:val="4472C4" w:themeColor="accent1"/>
+                                <w:sz w:val="24"/>
+                              </w:rPr>
+                              <w:t>matchesBy</w:t>
+                            </w:r>
+                            <w:r>
+                              <w:rPr>
+                                <w:iCs/>
+                                <w:color w:val="4472C4" w:themeColor="accent1"/>
+                                <w:sz w:val="24"/>
+                              </w:rPr>
+                              <w:t>Person</w:t>
+                            </w:r>
+                            <w:proofErr w:type="spellEnd"/>
+                            <w:r>
+                              <w:rPr>
+                                <w:iCs/>
+                                <w:color w:val="4472C4" w:themeColor="accent1"/>
+                                <w:sz w:val="24"/>
+                              </w:rPr>
+                              <w:t>”</w:t>
+                            </w:r>
+                          </w:p>
+                          <w:p>
+                            <w:pPr>
+                              <w:pBdr>
+                                <w:top w:val="single" w:sz="24" w:space="8" w:color="4472C4" w:themeColor="accent1"/>
+                                <w:bottom w:val="single" w:sz="24" w:space="8" w:color="4472C4" w:themeColor="accent1"/>
+                              </w:pBdr>
+                              <w:spacing w:after="0"/>
+                              <w:rPr>
+                                <w:iCs/>
+                                <w:color w:val="4472C4" w:themeColor="accent1"/>
+                                <w:sz w:val="24"/>
+                              </w:rPr>
+                            </w:pPr>
+                            <w:r>
+                              <w:rPr>
+                                <w:iCs/>
+                                <w:color w:val="4472C4" w:themeColor="accent1"/>
+                                <w:sz w:val="24"/>
+                              </w:rPr>
+                              <w:t>POST:</w:t>
+                            </w:r>
+                          </w:p>
+                          <w:p>
+                            <w:pPr>
+                              <w:pBdr>
+                                <w:top w:val="single" w:sz="24" w:space="8" w:color="4472C4" w:themeColor="accent1"/>
+                                <w:bottom w:val="single" w:sz="24" w:space="8" w:color="4472C4" w:themeColor="accent1"/>
+                              </w:pBdr>
+                              <w:spacing w:after="0"/>
+                              <w:rPr>
+                                <w:iCs/>
+                                <w:color w:val="4472C4" w:themeColor="accent1"/>
+                                <w:sz w:val="24"/>
+                              </w:rPr>
+                            </w:pPr>
+                            <w:r>
+                              <w:rPr>
+                                <w:iCs/>
+                                <w:color w:val="4472C4" w:themeColor="accent1"/>
+                                <w:sz w:val="24"/>
+                              </w:rPr>
+                              <w:tab/>
+                              <w:t xml:space="preserve">- </w:t>
+                            </w:r>
+                            <w:r>
+                              <w:rPr>
+                                <w:iCs/>
+                                <w:color w:val="4472C4" w:themeColor="accent1"/>
+                                <w:sz w:val="24"/>
+                              </w:rPr>
+                              <w:t>“</w:t>
+                            </w:r>
+                            <w:r>
+                              <w:rPr>
+                                <w:iCs/>
+                                <w:color w:val="4472C4" w:themeColor="accent1"/>
+                                <w:sz w:val="24"/>
+                              </w:rPr>
+                              <w:t>/</w:t>
+                            </w:r>
+                            <w:proofErr w:type="spellStart"/>
+                            <w:r>
+                              <w:rPr>
+                                <w:iCs/>
+                                <w:color w:val="4472C4" w:themeColor="accent1"/>
+                                <w:sz w:val="24"/>
+                              </w:rPr>
+                              <w:t>postMatch</w:t>
+                            </w:r>
+                            <w:proofErr w:type="spellEnd"/>
+                            <w:r>
+                              <w:rPr>
+                                <w:iCs/>
+                                <w:color w:val="4472C4" w:themeColor="accent1"/>
+                                <w:sz w:val="24"/>
+                              </w:rPr>
+                              <w:t>”</w:t>
+                            </w:r>
+                          </w:p>
+                          <w:p>
+                            <w:pPr>
+                              <w:pBdr>
+                                <w:top w:val="single" w:sz="24" w:space="8" w:color="4472C4" w:themeColor="accent1"/>
+                                <w:bottom w:val="single" w:sz="24" w:space="8" w:color="4472C4" w:themeColor="accent1"/>
+                              </w:pBdr>
+                              <w:spacing w:after="0"/>
+                              <w:ind w:firstLine="720"/>
+                              <w:rPr>
+                                <w:iCs/>
+                                <w:color w:val="4472C4" w:themeColor="accent1"/>
+                                <w:sz w:val="24"/>
+                              </w:rPr>
+                            </w:pPr>
+                          </w:p>
+                        </w:txbxContent>
+                      </wps:txbx>
+                      <wps:bodyPr rot="0" vert="horz" wrap="square" lIns="91440" tIns="45720" rIns="91440" bIns="45720" anchor="ctr" anchorCtr="0">
+                        <a:spAutoFit/>
+                      </wps:bodyPr>
+                    </wps:wsp>
+                  </a:graphicData>
+                </a:graphic>
+                <wp14:sizeRelH relativeFrom="margin">
+                  <wp14:pctWidth>0</wp14:pctWidth>
+                </wp14:sizeRelH>
+                <wp14:sizeRelV relativeFrom="margin">
+                  <wp14:pctHeight>20000</wp14:pctHeight>
+                </wp14:sizeRelV>
+              </wp:anchor>
+            </w:drawing>
+          </mc:Choice>
+          <mc:Fallback>
+            <w:pict>
+              <v:shape w14:anchorId="4F43ED3B" id="_x0000_s1028" type="#_x0000_t202" style="position:absolute;margin-left:351.6pt;margin-top:0;width:217.65pt;height:110.55pt;z-index:251663360;visibility:visible;mso-wrap-style:square;mso-width-percent:0;mso-height-percent:200;mso-wrap-distance-left:9pt;mso-wrap-distance-top:7.2pt;mso-wrap-distance-right:9pt;mso-wrap-distance-bottom:7.2pt;mso-position-horizontal:absolute;mso-position-horizontal-relative:page;mso-position-vertical:absolute;mso-position-vertical-relative:text;mso-width-percent:0;mso-height-percent:200;mso-width-relative:margin;mso-height-relative:margin;v-text-anchor:middle" o:gfxdata="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" filled="f" stroked="f">
+                <v:textbox style="mso-fit-shape-to-text:t">
+                  <w:txbxContent>
+                    <w:p>
+                      <w:pPr>
+                        <w:pBdr>
+                          <w:top w:val="single" w:sz="24" w:space="8" w:color="4472C4" w:themeColor="accent1"/>
+                          <w:bottom w:val="single" w:sz="24" w:space="8" w:color="4472C4" w:themeColor="accent1"/>
+                        </w:pBdr>
+                        <w:spacing w:after="0"/>
+                        <w:jc w:val="center"/>
+                        <w:rPr>
+                          <w:i/>
+                          <w:iCs/>
+                          <w:color w:val="4472C4" w:themeColor="accent1"/>
+                          <w:sz w:val="24"/>
+                          <w:szCs w:val="24"/>
+                        </w:rPr>
+                      </w:pPr>
+                      <w:r>
+                        <w:rPr>
+                          <w:i/>
+                          <w:iCs/>
+                          <w:color w:val="4472C4" w:themeColor="accent1"/>
+                          <w:sz w:val="24"/>
+                          <w:szCs w:val="24"/>
+                        </w:rPr>
+                        <w:t>Node Server</w:t>
+                      </w:r>
+                    </w:p>
+                    <w:p>
+                      <w:pPr>
+                        <w:pBdr>
+                          <w:top w:val="single" w:sz="24" w:space="8" w:color="4472C4" w:themeColor="accent1"/>
+                          <w:bottom w:val="single" w:sz="24" w:space="8" w:color="4472C4" w:themeColor="accent1"/>
+                        </w:pBdr>
+                        <w:spacing w:after="0"/>
+                        <w:rPr>
+                          <w:iCs/>
+                          <w:color w:val="4472C4" w:themeColor="accent1"/>
+                          <w:sz w:val="24"/>
+                        </w:rPr>
+                      </w:pPr>
+                      <w:r>
+                        <w:rPr>
+                          <w:iCs/>
+                          <w:color w:val="4472C4" w:themeColor="accent1"/>
+                          <w:sz w:val="24"/>
+                        </w:rPr>
+                        <w:t>Routes:</w:t>
+                      </w:r>
+                    </w:p>
+                    <w:p>
+                      <w:pPr>
+                        <w:pBdr>
+                          <w:top w:val="single" w:sz="24" w:space="8" w:color="4472C4" w:themeColor="accent1"/>
+                          <w:bottom w:val="single" w:sz="24" w:space="8" w:color="4472C4" w:themeColor="accent1"/>
+                        </w:pBdr>
+                        <w:spacing w:after="0"/>
+                        <w:rPr>
+                          <w:iCs/>
+                          <w:color w:val="4472C4" w:themeColor="accent1"/>
+                          <w:sz w:val="24"/>
+                        </w:rPr>
+                      </w:pPr>
+                      <w:r>
+                        <w:rPr>
+                          <w:iCs/>
+                          <w:color w:val="4472C4" w:themeColor="accent1"/>
+                          <w:sz w:val="24"/>
+                        </w:rPr>
+                        <w:t>GET:</w:t>
+                      </w:r>
+                    </w:p>
+                    <w:p>
+                      <w:pPr>
+                        <w:pBdr>
+                          <w:top w:val="single" w:sz="24" w:space="8" w:color="4472C4" w:themeColor="accent1"/>
+                          <w:bottom w:val="single" w:sz="24" w:space="8" w:color="4472C4" w:themeColor="accent1"/>
+                        </w:pBdr>
+                        <w:spacing w:after="0"/>
+                        <w:ind w:firstLine="720"/>
+                        <w:rPr>
+                          <w:iCs/>
+                          <w:color w:val="4472C4" w:themeColor="accent1"/>
+                          <w:sz w:val="24"/>
+                        </w:rPr>
+                      </w:pPr>
+                      <w:r>
+                        <w:rPr>
+                          <w:iCs/>
+                          <w:color w:val="4472C4" w:themeColor="accent1"/>
+                          <w:sz w:val="24"/>
+                        </w:rPr>
+                        <w:t>- “/” – Main route</w:t>
+                      </w:r>
+                    </w:p>
+                    <w:p>
+                      <w:pPr>
+                        <w:pBdr>
+                          <w:top w:val="single" w:sz="24" w:space="8" w:color="4472C4" w:themeColor="accent1"/>
+                          <w:bottom w:val="single" w:sz="24" w:space="8" w:color="4472C4" w:themeColor="accent1"/>
+                        </w:pBdr>
+                        <w:spacing w:after="0"/>
+                        <w:ind w:firstLine="720"/>
+                        <w:rPr>
+                          <w:iCs/>
+                          <w:color w:val="4472C4" w:themeColor="accent1"/>
+                          <w:sz w:val="24"/>
+                        </w:rPr>
+                      </w:pPr>
+                      <w:r>
+                        <w:rPr>
+                          <w:iCs/>
+                          <w:color w:val="4472C4" w:themeColor="accent1"/>
+                          <w:sz w:val="24"/>
+                        </w:rPr>
+                        <w:t>- “/</w:t>
+                      </w:r>
+                      <w:proofErr w:type="spellStart"/>
+                      <w:r>
+                        <w:rPr>
+                          <w:iCs/>
+                          <w:color w:val="4472C4" w:themeColor="accent1"/>
+                          <w:sz w:val="24"/>
+                        </w:rPr>
+                        <w:t>matchesByWinner</w:t>
+                      </w:r>
+                      <w:proofErr w:type="spellEnd"/>
+                      <w:r>
+                        <w:rPr>
+                          <w:iCs/>
+                          <w:color w:val="4472C4" w:themeColor="accent1"/>
+                          <w:sz w:val="24"/>
+                        </w:rPr>
+                        <w:t>”</w:t>
+                      </w:r>
+                    </w:p>
+                    <w:p>
+                      <w:pPr>
+                        <w:pBdr>
+                          <w:top w:val="single" w:sz="24" w:space="8" w:color="4472C4" w:themeColor="accent1"/>
+                          <w:bottom w:val="single" w:sz="24" w:space="8" w:color="4472C4" w:themeColor="accent1"/>
+                        </w:pBdr>
+                        <w:spacing w:after="0"/>
+                        <w:ind w:firstLine="720"/>
+                        <w:rPr>
+                          <w:iCs/>
+                          <w:color w:val="4472C4" w:themeColor="accent1"/>
+                          <w:sz w:val="24"/>
+                        </w:rPr>
+                      </w:pPr>
+                      <w:r>
+                        <w:rPr>
+                          <w:iCs/>
+                          <w:color w:val="4472C4" w:themeColor="accent1"/>
+                          <w:sz w:val="24"/>
+                        </w:rPr>
+                        <w:t>- “/</w:t>
+                      </w:r>
+                      <w:proofErr w:type="spellStart"/>
+                      <w:r>
+                        <w:rPr>
+                          <w:iCs/>
+                          <w:color w:val="4472C4" w:themeColor="accent1"/>
+                          <w:sz w:val="24"/>
+                        </w:rPr>
+                        <w:t>matchesByLoser</w:t>
+                      </w:r>
+                      <w:proofErr w:type="spellEnd"/>
+                      <w:r>
+                        <w:rPr>
+                          <w:iCs/>
+                          <w:color w:val="4472C4" w:themeColor="accent1"/>
+                          <w:sz w:val="24"/>
+                        </w:rPr>
+                        <w:t>”</w:t>
+                      </w:r>
+                    </w:p>
+                    <w:p>
+                      <w:pPr>
+                        <w:pBdr>
+                          <w:top w:val="single" w:sz="24" w:space="8" w:color="4472C4" w:themeColor="accent1"/>
+                          <w:bottom w:val="single" w:sz="24" w:space="8" w:color="4472C4" w:themeColor="accent1"/>
+                        </w:pBdr>
+                        <w:spacing w:after="0"/>
+                        <w:ind w:firstLine="720"/>
+                        <w:rPr>
+                          <w:iCs/>
+                          <w:color w:val="4472C4" w:themeColor="accent1"/>
+                          <w:sz w:val="24"/>
+                        </w:rPr>
+                      </w:pPr>
+                      <w:r>
+                        <w:rPr>
+                          <w:iCs/>
+                          <w:color w:val="4472C4" w:themeColor="accent1"/>
+                          <w:sz w:val="24"/>
+                        </w:rPr>
+                        <w:t>- “/</w:t>
+                      </w:r>
+                      <w:proofErr w:type="spellStart"/>
+                      <w:r>
+                        <w:rPr>
+                          <w:iCs/>
+                          <w:color w:val="4472C4" w:themeColor="accent1"/>
+                          <w:sz w:val="24"/>
+                        </w:rPr>
+                        <w:t>matchesByStage</w:t>
+                      </w:r>
+                      <w:proofErr w:type="spellEnd"/>
+                      <w:r>
+                        <w:rPr>
+                          <w:iCs/>
+                          <w:color w:val="4472C4" w:themeColor="accent1"/>
+                          <w:sz w:val="24"/>
+                        </w:rPr>
+                        <w:t>”</w:t>
+                      </w:r>
+                    </w:p>
+                    <w:p>
+                      <w:pPr>
+                        <w:pBdr>
+                          <w:top w:val="single" w:sz="24" w:space="8" w:color="4472C4" w:themeColor="accent1"/>
+                          <w:bottom w:val="single" w:sz="24" w:space="8" w:color="4472C4" w:themeColor="accent1"/>
+                        </w:pBdr>
+                        <w:spacing w:after="0"/>
+                        <w:ind w:firstLine="720"/>
+                        <w:rPr>
+                          <w:iCs/>
+                          <w:color w:val="4472C4" w:themeColor="accent1"/>
+                          <w:sz w:val="24"/>
+                        </w:rPr>
+                      </w:pPr>
+                      <w:r>
+                        <w:rPr>
+                          <w:iCs/>
+                          <w:color w:val="4472C4" w:themeColor="accent1"/>
+                          <w:sz w:val="24"/>
+                        </w:rPr>
+                        <w:t>- “/</w:t>
+                      </w:r>
+                      <w:proofErr w:type="spellStart"/>
+                      <w:r>
+                        <w:rPr>
+                          <w:iCs/>
+                          <w:color w:val="4472C4" w:themeColor="accent1"/>
+                          <w:sz w:val="24"/>
+                        </w:rPr>
+                        <w:t>matchesByWinnerCharacter</w:t>
+                      </w:r>
+                      <w:proofErr w:type="spellEnd"/>
+                      <w:r>
+                        <w:rPr>
+                          <w:iCs/>
+                          <w:color w:val="4472C4" w:themeColor="accent1"/>
+                          <w:sz w:val="24"/>
+                        </w:rPr>
+                        <w:t>”</w:t>
+                      </w:r>
+                    </w:p>
+                    <w:p>
+                      <w:pPr>
+                        <w:pBdr>
+                          <w:top w:val="single" w:sz="24" w:space="8" w:color="4472C4" w:themeColor="accent1"/>
+                          <w:bottom w:val="single" w:sz="24" w:space="8" w:color="4472C4" w:themeColor="accent1"/>
+                        </w:pBdr>
+                        <w:spacing w:after="0"/>
+                        <w:ind w:firstLine="720"/>
+                        <w:rPr>
+                          <w:iCs/>
+                          <w:color w:val="4472C4" w:themeColor="accent1"/>
+                          <w:sz w:val="24"/>
+                        </w:rPr>
+                      </w:pPr>
+                      <w:r>
+                        <w:rPr>
+                          <w:iCs/>
+                          <w:color w:val="4472C4" w:themeColor="accent1"/>
+                          <w:sz w:val="24"/>
+                        </w:rPr>
+                        <w:t>- “/</w:t>
+                      </w:r>
+                      <w:proofErr w:type="spellStart"/>
+                      <w:r>
+                        <w:rPr>
+                          <w:iCs/>
+                          <w:color w:val="4472C4" w:themeColor="accent1"/>
+                          <w:sz w:val="24"/>
+                        </w:rPr>
+                        <w:t>matchesByLoserCharacter</w:t>
+                      </w:r>
+                      <w:proofErr w:type="spellEnd"/>
+                      <w:r>
+                        <w:rPr>
+                          <w:iCs/>
+                          <w:color w:val="4472C4" w:themeColor="accent1"/>
+                          <w:sz w:val="24"/>
+                        </w:rPr>
+                        <w:t>”</w:t>
+                      </w:r>
+                    </w:p>
+                    <w:p>
+                      <w:pPr>
+                        <w:pBdr>
+                          <w:top w:val="single" w:sz="24" w:space="8" w:color="4472C4" w:themeColor="accent1"/>
+                          <w:bottom w:val="single" w:sz="24" w:space="8" w:color="4472C4" w:themeColor="accent1"/>
+                        </w:pBdr>
+                        <w:spacing w:after="0"/>
+                        <w:ind w:firstLine="720"/>
+                        <w:rPr>
+                          <w:iCs/>
+                          <w:color w:val="4472C4" w:themeColor="accent1"/>
+                          <w:sz w:val="24"/>
+                        </w:rPr>
+                      </w:pPr>
+                      <w:r>
+                        <w:rPr>
+                          <w:iCs/>
+                          <w:color w:val="4472C4" w:themeColor="accent1"/>
+                          <w:sz w:val="24"/>
+                        </w:rPr>
+                        <w:t>- “/</w:t>
+                      </w:r>
+                      <w:proofErr w:type="spellStart"/>
+                      <w:r>
+                        <w:rPr>
+                          <w:iCs/>
+                          <w:color w:val="4472C4" w:themeColor="accent1"/>
+                          <w:sz w:val="24"/>
+                        </w:rPr>
+                        <w:t>matchesByCharacter</w:t>
+                      </w:r>
+                      <w:proofErr w:type="spellEnd"/>
+                      <w:r>
+                        <w:rPr>
+                          <w:iCs/>
+                          <w:color w:val="4472C4" w:themeColor="accent1"/>
+                          <w:sz w:val="24"/>
+                        </w:rPr>
+                        <w:t>”</w:t>
+                      </w:r>
+                    </w:p>
+                    <w:p>
+                      <w:pPr>
+                        <w:pBdr>
+                          <w:top w:val="single" w:sz="24" w:space="8" w:color="4472C4" w:themeColor="accent1"/>
+                          <w:bottom w:val="single" w:sz="24" w:space="8" w:color="4472C4" w:themeColor="accent1"/>
+                        </w:pBdr>
+                        <w:spacing w:after="0"/>
+                        <w:ind w:firstLine="720"/>
+                        <w:rPr>
+                          <w:iCs/>
+                          <w:color w:val="4472C4" w:themeColor="accent1"/>
+                          <w:sz w:val="24"/>
+                        </w:rPr>
+                      </w:pPr>
+                      <w:r>
+                        <w:rPr>
+                          <w:iCs/>
+                          <w:color w:val="4472C4" w:themeColor="accent1"/>
+                          <w:sz w:val="24"/>
+                        </w:rPr>
+                        <w:t xml:space="preserve">- </w:t>
+                      </w:r>
+                      <w:r>
+                        <w:rPr>
+                          <w:iCs/>
+                          <w:color w:val="4472C4" w:themeColor="accent1"/>
+                          <w:sz w:val="24"/>
+                        </w:rPr>
+                        <w:t>“/</w:t>
+                      </w:r>
+                      <w:proofErr w:type="spellStart"/>
+                      <w:r>
+                        <w:rPr>
+                          <w:iCs/>
+                          <w:color w:val="4472C4" w:themeColor="accent1"/>
+                          <w:sz w:val="24"/>
+                        </w:rPr>
+                        <w:t>matchesBy</w:t>
+                      </w:r>
+                      <w:r>
+                        <w:rPr>
+                          <w:iCs/>
+                          <w:color w:val="4472C4" w:themeColor="accent1"/>
+                          <w:sz w:val="24"/>
+                        </w:rPr>
+                        <w:t>Person</w:t>
+                      </w:r>
+                      <w:proofErr w:type="spellEnd"/>
+                      <w:r>
+                        <w:rPr>
+                          <w:iCs/>
+                          <w:color w:val="4472C4" w:themeColor="accent1"/>
+                          <w:sz w:val="24"/>
+                        </w:rPr>
+                        <w:t>”</w:t>
+                      </w:r>
+                    </w:p>
+                    <w:p>
+                      <w:pPr>
+                        <w:pBdr>
+                          <w:top w:val="single" w:sz="24" w:space="8" w:color="4472C4" w:themeColor="accent1"/>
+                          <w:bottom w:val="single" w:sz="24" w:space="8" w:color="4472C4" w:themeColor="accent1"/>
+                        </w:pBdr>
+                        <w:spacing w:after="0"/>
+                        <w:rPr>
+                          <w:iCs/>
+                          <w:color w:val="4472C4" w:themeColor="accent1"/>
+                          <w:sz w:val="24"/>
+                        </w:rPr>
+                      </w:pPr>
+                      <w:r>
+                        <w:rPr>
+                          <w:iCs/>
+                          <w:color w:val="4472C4" w:themeColor="accent1"/>
+                          <w:sz w:val="24"/>
+                        </w:rPr>
+                        <w:t>POST:</w:t>
+                      </w:r>
+                    </w:p>
+                    <w:p>
+                      <w:pPr>
+                        <w:pBdr>
+                          <w:top w:val="single" w:sz="24" w:space="8" w:color="4472C4" w:themeColor="accent1"/>
+                          <w:bottom w:val="single" w:sz="24" w:space="8" w:color="4472C4" w:themeColor="accent1"/>
+                        </w:pBdr>
+                        <w:spacing w:after="0"/>
+                        <w:rPr>
+                          <w:iCs/>
+                          <w:color w:val="4472C4" w:themeColor="accent1"/>
+                          <w:sz w:val="24"/>
+                        </w:rPr>
+                      </w:pPr>
+                      <w:r>
+                        <w:rPr>
+                          <w:iCs/>
+                          <w:color w:val="4472C4" w:themeColor="accent1"/>
+                          <w:sz w:val="24"/>
+                        </w:rPr>
+                        <w:tab/>
+                        <w:t xml:space="preserve">- </w:t>
+                      </w:r>
+                      <w:r>
+                        <w:rPr>
+                          <w:iCs/>
+                          <w:color w:val="4472C4" w:themeColor="accent1"/>
+                          <w:sz w:val="24"/>
+                        </w:rPr>
+                        <w:t>“</w:t>
+                      </w:r>
+                      <w:r>
+                        <w:rPr>
+                          <w:iCs/>
+                          <w:color w:val="4472C4" w:themeColor="accent1"/>
+                          <w:sz w:val="24"/>
+                        </w:rPr>
+                        <w:t>/</w:t>
+                      </w:r>
+                      <w:proofErr w:type="spellStart"/>
+                      <w:r>
+                        <w:rPr>
+                          <w:iCs/>
+                          <w:color w:val="4472C4" w:themeColor="accent1"/>
+                          <w:sz w:val="24"/>
+                        </w:rPr>
+                        <w:t>postMatch</w:t>
+                      </w:r>
+                      <w:proofErr w:type="spellEnd"/>
+                      <w:r>
+                        <w:rPr>
+                          <w:iCs/>
+                          <w:color w:val="4472C4" w:themeColor="accent1"/>
+                          <w:sz w:val="24"/>
+                        </w:rPr>
+                        <w:t>”</w:t>
+                      </w:r>
+                    </w:p>
+                    <w:p>
+                      <w:pPr>
+                        <w:pBdr>
+                          <w:top w:val="single" w:sz="24" w:space="8" w:color="4472C4" w:themeColor="accent1"/>
+                          <w:bottom w:val="single" w:sz="24" w:space="8" w:color="4472C4" w:themeColor="accent1"/>
+                        </w:pBdr>
+                        <w:spacing w:after="0"/>
+                        <w:ind w:firstLine="720"/>
+                        <w:rPr>
+                          <w:iCs/>
+                          <w:color w:val="4472C4" w:themeColor="accent1"/>
+                          <w:sz w:val="24"/>
+                        </w:rPr>
+                      </w:pPr>
+                    </w:p>
+                  </w:txbxContent>
+                </v:textbox>
+                <w10:wrap type="topAndBottom" anchorx="page"/>
+              </v:shape>
+            </w:pict>
+          </mc:Fallback>
+        </mc:AlternateContent>
+      </w:r>
+      <w:r>
+        <w:rPr>
+          <w:noProof/>
+        </w:rPr>
+        <mc:AlternateContent>
+          <mc:Choice Requires="wps">
+            <w:drawing>
+              <wp:anchor distT="0" distB="0" distL="114300" distR="114300" simplePos="0" relativeHeight="251660288" behindDoc="0" locked="0" layoutInCell="1" allowOverlap="1" wp14:anchorId="44B56959" wp14:editId="3B322C8E">
                 <wp:simplePos x="0" y="0"/>
                 <wp:positionH relativeFrom="column">
                   <wp:posOffset>2200275</wp:posOffset>
@@ -643,12 +2687,18 @@
                     </wps:wsp>
                   </a:graphicData>
                 </a:graphic>
+                <wp14:sizeRelH relativeFrom="margin">
+                  <wp14:pctWidth>0</wp14:pctWidth>
+                </wp14:sizeRelH>
+                <wp14:sizeRelV relativeFrom="margin">
+                  <wp14:pctHeight>0</wp14:pctHeight>
+                </wp14:sizeRelV>
               </wp:anchor>
             </w:drawing>
           </mc:Choice>
           <mc:Fallback>
             <w:pict>
-              <v:shape w14:anchorId="0EC12D7A" id="Straight Arrow Connector 1" o:spid="_x0000_s1026" type="#_x0000_t32" style="position:absolute;margin-left:173.25pt;margin-top:86.2pt;width:91.25pt;height:0;z-index:251660288;visibility:visible;mso-wrap-style:square;mso-wrap-distance-left:9pt;mso-wrap-distance-top:0;mso-wrap-distance-right:9pt;mso-wrap-distance-bottom:0;mso-position-horizontal:absolute;mso-position-horizontal-relative:text;mso-position-vertical:absolute;mso-position-vertical-relative:text" o:gfxdata="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" strokecolor="#4472c4 [3204]" strokeweight=".5pt">
+              <v:shape w14:anchorId="19965999" id="Straight Arrow Connector 1" o:spid="_x0000_s1026" type="#_x0000_t32" style="position:absolute;margin-left:173.25pt;margin-top:86.2pt;width:91.25pt;height:0;z-index:251660288;visibility:visible;mso-wrap-style:square;mso-width-percent:0;mso-height-percent:0;mso-wrap-distance-left:9pt;mso-wrap-distance-top:0;mso-wrap-distance-right:9pt;mso-wrap-distance-bottom:0;mso-position-horizontal:absolute;mso-position-horizontal-relative:text;mso-position-vertical:absolute;mso-position-vertical-relative:text;mso-width-percent:0;mso-height-percent:0;mso-width-relative:margin;mso-height-relative:margin" o:gfxdata="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" strokecolor="#4472c4 [3204]" strokeweight=".5pt">
                 <v:stroke endarrow="block" joinstyle="miter"/>
               </v:shape>
             </w:pict>
@@ -662,7 +2712,7 @@
         <mc:AlternateContent>
           <mc:Choice Requires="wps">
             <w:drawing>
-              <wp:anchor distT="0" distB="0" distL="114300" distR="114300" simplePos="0" relativeHeight="251661312" behindDoc="0" locked="0" layoutInCell="1" allowOverlap="1" wp14:anchorId="4FD91FFF" wp14:editId="072FEA60">
+              <wp:anchor distT="0" distB="0" distL="114300" distR="114300" simplePos="0" relativeHeight="251661312" behindDoc="0" locked="0" layoutInCell="1" allowOverlap="1" wp14:anchorId="4FD91FFF" wp14:editId="70425134">
                 <wp:simplePos x="0" y="0"/>
                 <wp:positionH relativeFrom="column">
                   <wp:posOffset>2190115</wp:posOffset>
@@ -714,638 +2764,8 @@
           </mc:Choice>
           <mc:Fallback>
             <w:pict>
-              <v:shape w14:anchorId="6C0C5EED" id="Straight Arrow Connector 4" o:spid="_x0000_s1026" type="#_x0000_t32" style="position:absolute;margin-left:172.45pt;margin-top:110.5pt;width:91.25pt;height:0;flip:x;z-index:251661312;visibility:visible;mso-wrap-style:square;mso-wrap-distance-left:9pt;mso-wrap-distance-top:0;mso-wrap-distance-right:9pt;mso-wrap-distance-bottom:0;mso-position-horizontal:absolute;mso-position-horizontal-relative:text;mso-position-vertical:absolute;mso-position-vertical-relative:text" o:gfxdata="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" strokecolor="#4472c4 [3204]" strokeweight=".5pt">
+              <v:shape w14:anchorId="6AB8656E" id="Straight Arrow Connector 4" o:spid="_x0000_s1026" type="#_x0000_t32" style="position:absolute;margin-left:172.45pt;margin-top:110.5pt;width:91.25pt;height:0;flip:x;z-index:251661312;visibility:visible;mso-wrap-style:square;mso-wrap-distance-left:9pt;mso-wrap-distance-top:0;mso-wrap-distance-right:9pt;mso-wrap-distance-bottom:0;mso-position-horizontal:absolute;mso-position-horizontal-relative:text;mso-position-vertical:absolute;mso-position-vertical-relative:text" o:gfxdata="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" strokecolor="#4472c4 [3204]" strokeweight=".5pt">
                 <v:stroke endarrow="block" joinstyle="miter"/>
-              </v:shape>
-            </w:pict>
-          </mc:Fallback>
-        </mc:AlternateContent>
-      </w:r>
-      <w:r>
-        <w:rPr>
-          <w:noProof/>
-        </w:rPr>
-        <mc:AlternateContent>
-          <mc:Choice Requires="wps">
-            <w:drawing>
-              <wp:anchor distT="91440" distB="91440" distL="114300" distR="114300" simplePos="0" relativeHeight="251663360" behindDoc="0" locked="0" layoutInCell="1" allowOverlap="1" wp14:anchorId="4F43ED3B" wp14:editId="64B4C1DE">
-                <wp:simplePos x="0" y="0"/>
-                <wp:positionH relativeFrom="page">
-                  <wp:posOffset>4465320</wp:posOffset>
-                </wp:positionH>
-                <wp:positionV relativeFrom="paragraph">
-                  <wp:posOffset>287080</wp:posOffset>
-                </wp:positionV>
-                <wp:extent cx="2764155" cy="1403985"/>
-                <wp:effectExtent l="0" t="0" r="0" b="0"/>
-                <wp:wrapTopAndBottom/>
-                <wp:docPr id="5" name="Text Box 2"/>
-                <wp:cNvGraphicFramePr>
-                  <a:graphicFrameLocks xmlns:a="http://schemas.openxmlformats.org/drawingml/2006/main"/>
-                </wp:cNvGraphicFramePr>
-                <a:graphic xmlns:a="http://schemas.openxmlformats.org/drawingml/2006/main">
-                  <a:graphicData uri="http://schemas.microsoft.com/office/word/2010/wordprocessingShape">
-                    <wps:wsp>
-                      <wps:cNvSpPr txBox="1">
-                        <a:spLocks noChangeArrowheads="1"/>
-                      </wps:cNvSpPr>
-                      <wps:spPr bwMode="auto">
-                        <a:xfrm>
-                          <a:off x="0" y="0"/>
-                          <a:ext cx="2764155" cy="1403985"/>
-                        </a:xfrm>
-                        <a:prstGeom prst="rect">
-                          <a:avLst/>
-                        </a:prstGeom>
-                        <a:noFill/>
-                        <a:ln w="9525">
-                          <a:noFill/>
-                          <a:miter lim="800000"/>
-                          <a:headEnd/>
-                          <a:tailEnd/>
-                        </a:ln>
-                      </wps:spPr>
-                      <wps:txbx>
-                        <w:txbxContent>
-                          <w:p>
-                            <w:pPr>
-                              <w:pBdr>
-                                <w:top w:val="single" w:sz="24" w:space="8" w:color="4472C4" w:themeColor="accent1"/>
-                                <w:bottom w:val="single" w:sz="24" w:space="8" w:color="4472C4" w:themeColor="accent1"/>
-                              </w:pBdr>
-                              <w:spacing w:after="0"/>
-                              <w:jc w:val="center"/>
-                              <w:rPr>
-                                <w:i/>
-                                <w:iCs/>
-                                <w:color w:val="4472C4" w:themeColor="accent1"/>
-                                <w:sz w:val="24"/>
-                                <w:szCs w:val="24"/>
-                              </w:rPr>
-                            </w:pPr>
-                            <w:r>
-                              <w:rPr>
-                                <w:i/>
-                                <w:iCs/>
-                                <w:color w:val="4472C4" w:themeColor="accent1"/>
-                                <w:sz w:val="24"/>
-                                <w:szCs w:val="24"/>
-                              </w:rPr>
-                              <w:t>Node Server</w:t>
-                            </w:r>
-                          </w:p>
-                          <w:p>
-                            <w:pPr>
-                              <w:pBdr>
-                                <w:top w:val="single" w:sz="24" w:space="8" w:color="4472C4" w:themeColor="accent1"/>
-                                <w:bottom w:val="single" w:sz="24" w:space="8" w:color="4472C4" w:themeColor="accent1"/>
-                              </w:pBdr>
-                              <w:spacing w:after="0"/>
-                              <w:rPr>
-                                <w:iCs/>
-                                <w:color w:val="4472C4" w:themeColor="accent1"/>
-                                <w:sz w:val="24"/>
-                              </w:rPr>
-                            </w:pPr>
-                            <w:r>
-                              <w:rPr>
-                                <w:iCs/>
-                                <w:color w:val="4472C4" w:themeColor="accent1"/>
-                                <w:sz w:val="24"/>
-                              </w:rPr>
-                              <w:t>Routes:</w:t>
-                            </w:r>
-                          </w:p>
-                          <w:p>
-                            <w:pPr>
-                              <w:pBdr>
-                                <w:top w:val="single" w:sz="24" w:space="8" w:color="4472C4" w:themeColor="accent1"/>
-                                <w:bottom w:val="single" w:sz="24" w:space="8" w:color="4472C4" w:themeColor="accent1"/>
-                              </w:pBdr>
-                              <w:spacing w:after="0"/>
-                              <w:ind w:firstLine="720"/>
-                              <w:rPr>
-                                <w:iCs/>
-                                <w:color w:val="4472C4" w:themeColor="accent1"/>
-                                <w:sz w:val="24"/>
-                              </w:rPr>
-                            </w:pPr>
-                            <w:r>
-                              <w:rPr>
-                                <w:iCs/>
-                                <w:color w:val="4472C4" w:themeColor="accent1"/>
-                                <w:sz w:val="24"/>
-                              </w:rPr>
-                              <w:t>- “/” – Main route</w:t>
-                            </w:r>
-                          </w:p>
-                          <w:p>
-                            <w:pPr>
-                              <w:pBdr>
-                                <w:top w:val="single" w:sz="24" w:space="8" w:color="4472C4" w:themeColor="accent1"/>
-                                <w:bottom w:val="single" w:sz="24" w:space="8" w:color="4472C4" w:themeColor="accent1"/>
-                              </w:pBdr>
-                              <w:spacing w:after="0"/>
-                              <w:ind w:firstLine="720"/>
-                              <w:rPr>
-                                <w:iCs/>
-                                <w:color w:val="4472C4" w:themeColor="accent1"/>
-                                <w:sz w:val="24"/>
-                              </w:rPr>
-                            </w:pPr>
-                            <w:r>
-                              <w:rPr>
-                                <w:iCs/>
-                                <w:color w:val="4472C4" w:themeColor="accent1"/>
-                                <w:sz w:val="24"/>
-                              </w:rPr>
-                              <w:t>- “/</w:t>
-                            </w:r>
-                            <w:proofErr w:type="spellStart"/>
-                            <w:r>
-                              <w:rPr>
-                                <w:iCs/>
-                                <w:color w:val="4472C4" w:themeColor="accent1"/>
-                                <w:sz w:val="24"/>
-                              </w:rPr>
-                              <w:t>matchesByWinner</w:t>
-                            </w:r>
-                            <w:proofErr w:type="spellEnd"/>
-                            <w:r>
-                              <w:rPr>
-                                <w:iCs/>
-                                <w:color w:val="4472C4" w:themeColor="accent1"/>
-                                <w:sz w:val="24"/>
-                              </w:rPr>
-                              <w:t>”</w:t>
-                            </w:r>
-                          </w:p>
-                          <w:p>
-                            <w:pPr>
-                              <w:pBdr>
-                                <w:top w:val="single" w:sz="24" w:space="8" w:color="4472C4" w:themeColor="accent1"/>
-                                <w:bottom w:val="single" w:sz="24" w:space="8" w:color="4472C4" w:themeColor="accent1"/>
-                              </w:pBdr>
-                              <w:spacing w:after="0"/>
-                              <w:ind w:firstLine="720"/>
-                              <w:rPr>
-                                <w:iCs/>
-                                <w:color w:val="4472C4" w:themeColor="accent1"/>
-                                <w:sz w:val="24"/>
-                              </w:rPr>
-                            </w:pPr>
-                            <w:r>
-                              <w:rPr>
-                                <w:iCs/>
-                                <w:color w:val="4472C4" w:themeColor="accent1"/>
-                                <w:sz w:val="24"/>
-                              </w:rPr>
-                              <w:t>- “/</w:t>
-                            </w:r>
-                            <w:proofErr w:type="spellStart"/>
-                            <w:r>
-                              <w:rPr>
-                                <w:iCs/>
-                                <w:color w:val="4472C4" w:themeColor="accent1"/>
-                                <w:sz w:val="24"/>
-                              </w:rPr>
-                              <w:t>matchesByLoser</w:t>
-                            </w:r>
-                            <w:proofErr w:type="spellEnd"/>
-                            <w:r>
-                              <w:rPr>
-                                <w:iCs/>
-                                <w:color w:val="4472C4" w:themeColor="accent1"/>
-                                <w:sz w:val="24"/>
-                              </w:rPr>
-                              <w:t>”</w:t>
-                            </w:r>
-                          </w:p>
-                          <w:p>
-                            <w:pPr>
-                              <w:pBdr>
-                                <w:top w:val="single" w:sz="24" w:space="8" w:color="4472C4" w:themeColor="accent1"/>
-                                <w:bottom w:val="single" w:sz="24" w:space="8" w:color="4472C4" w:themeColor="accent1"/>
-                              </w:pBdr>
-                              <w:spacing w:after="0"/>
-                              <w:ind w:firstLine="720"/>
-                              <w:rPr>
-                                <w:iCs/>
-                                <w:color w:val="4472C4" w:themeColor="accent1"/>
-                                <w:sz w:val="24"/>
-                              </w:rPr>
-                            </w:pPr>
-                            <w:r>
-                              <w:rPr>
-                                <w:iCs/>
-                                <w:color w:val="4472C4" w:themeColor="accent1"/>
-                                <w:sz w:val="24"/>
-                              </w:rPr>
-                              <w:t>- “/</w:t>
-                            </w:r>
-                            <w:proofErr w:type="spellStart"/>
-                            <w:r>
-                              <w:rPr>
-                                <w:iCs/>
-                                <w:color w:val="4472C4" w:themeColor="accent1"/>
-                                <w:sz w:val="24"/>
-                              </w:rPr>
-                              <w:t>matchesByStage</w:t>
-                            </w:r>
-                            <w:proofErr w:type="spellEnd"/>
-                            <w:r>
-                              <w:rPr>
-                                <w:iCs/>
-                                <w:color w:val="4472C4" w:themeColor="accent1"/>
-                                <w:sz w:val="24"/>
-                              </w:rPr>
-                              <w:t>”</w:t>
-                            </w:r>
-                          </w:p>
-                          <w:p>
-                            <w:pPr>
-                              <w:pBdr>
-                                <w:top w:val="single" w:sz="24" w:space="8" w:color="4472C4" w:themeColor="accent1"/>
-                                <w:bottom w:val="single" w:sz="24" w:space="8" w:color="4472C4" w:themeColor="accent1"/>
-                              </w:pBdr>
-                              <w:spacing w:after="0"/>
-                              <w:ind w:firstLine="720"/>
-                              <w:rPr>
-                                <w:iCs/>
-                                <w:color w:val="4472C4" w:themeColor="accent1"/>
-                                <w:sz w:val="24"/>
-                              </w:rPr>
-                            </w:pPr>
-                            <w:r>
-                              <w:rPr>
-                                <w:iCs/>
-                                <w:color w:val="4472C4" w:themeColor="accent1"/>
-                                <w:sz w:val="24"/>
-                              </w:rPr>
-                              <w:t>- “/</w:t>
-                            </w:r>
-                            <w:proofErr w:type="spellStart"/>
-                            <w:r>
-                              <w:rPr>
-                                <w:iCs/>
-                                <w:color w:val="4472C4" w:themeColor="accent1"/>
-                                <w:sz w:val="24"/>
-                              </w:rPr>
-                              <w:t>matchesByWinnerCharacter</w:t>
-                            </w:r>
-                            <w:proofErr w:type="spellEnd"/>
-                            <w:r>
-                              <w:rPr>
-                                <w:iCs/>
-                                <w:color w:val="4472C4" w:themeColor="accent1"/>
-                                <w:sz w:val="24"/>
-                              </w:rPr>
-                              <w:t>”</w:t>
-                            </w:r>
-                          </w:p>
-                          <w:p>
-                            <w:pPr>
-                              <w:pBdr>
-                                <w:top w:val="single" w:sz="24" w:space="8" w:color="4472C4" w:themeColor="accent1"/>
-                                <w:bottom w:val="single" w:sz="24" w:space="8" w:color="4472C4" w:themeColor="accent1"/>
-                              </w:pBdr>
-                              <w:spacing w:after="0"/>
-                              <w:ind w:firstLine="720"/>
-                              <w:rPr>
-                                <w:iCs/>
-                                <w:color w:val="4472C4" w:themeColor="accent1"/>
-                                <w:sz w:val="24"/>
-                              </w:rPr>
-                            </w:pPr>
-                            <w:r>
-                              <w:rPr>
-                                <w:iCs/>
-                                <w:color w:val="4472C4" w:themeColor="accent1"/>
-                                <w:sz w:val="24"/>
-                              </w:rPr>
-                              <w:t>- “/</w:t>
-                            </w:r>
-                            <w:proofErr w:type="spellStart"/>
-                            <w:r>
-                              <w:rPr>
-                                <w:iCs/>
-                                <w:color w:val="4472C4" w:themeColor="accent1"/>
-                                <w:sz w:val="24"/>
-                              </w:rPr>
-                              <w:t>matchesByLoserCharacter</w:t>
-                            </w:r>
-                            <w:proofErr w:type="spellEnd"/>
-                            <w:r>
-                              <w:rPr>
-                                <w:iCs/>
-                                <w:color w:val="4472C4" w:themeColor="accent1"/>
-                                <w:sz w:val="24"/>
-                              </w:rPr>
-                              <w:t>”</w:t>
-                            </w:r>
-                          </w:p>
-                        </w:txbxContent>
-                      </wps:txbx>
-                      <wps:bodyPr rot="0" vert="horz" wrap="square" lIns="91440" tIns="45720" rIns="91440" bIns="45720" anchor="ctr" anchorCtr="0">
-                        <a:spAutoFit/>
-                      </wps:bodyPr>
-                    </wps:wsp>
-                  </a:graphicData>
-                </a:graphic>
-                <wp14:sizeRelH relativeFrom="margin">
-                  <wp14:pctWidth>0</wp14:pctWidth>
-                </wp14:sizeRelH>
-                <wp14:sizeRelV relativeFrom="margin">
-                  <wp14:pctHeight>20000</wp14:pctHeight>
-                </wp14:sizeRelV>
-              </wp:anchor>
-            </w:drawing>
-          </mc:Choice>
-          <mc:Fallback>
-            <w:pict>
-              <v:shape w14:anchorId="4F43ED3B" id="_x0000_s1027" type="#_x0000_t202" style="position:absolute;margin-left:351.6pt;margin-top:22.6pt;width:217.65pt;height:110.55pt;z-index:251663360;visibility:visible;mso-wrap-style:square;mso-width-percent:0;mso-height-percent:200;mso-wrap-distance-left:9pt;mso-wrap-distance-top:7.2pt;mso-wrap-distance-right:9pt;mso-wrap-distance-bottom:7.2pt;mso-position-horizontal:absolute;mso-position-horizontal-relative:page;mso-position-vertical:absolute;mso-position-vertical-relative:text;mso-width-percent:0;mso-height-percent:200;mso-width-relative:margin;mso-height-relative:margin;v-text-anchor:middle" o:gfxdata="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" filled="f" stroked="f">
-                <v:textbox style="mso-fit-shape-to-text:t">
-                  <w:txbxContent>
-                    <w:p>
-                      <w:pPr>
-                        <w:pBdr>
-                          <w:top w:val="single" w:sz="24" w:space="8" w:color="4472C4" w:themeColor="accent1"/>
-                          <w:bottom w:val="single" w:sz="24" w:space="8" w:color="4472C4" w:themeColor="accent1"/>
-                        </w:pBdr>
-                        <w:spacing w:after="0"/>
-                        <w:jc w:val="center"/>
-                        <w:rPr>
-                          <w:i/>
-                          <w:iCs/>
-                          <w:color w:val="4472C4" w:themeColor="accent1"/>
-                          <w:sz w:val="24"/>
-                          <w:szCs w:val="24"/>
-                        </w:rPr>
-                      </w:pPr>
-                      <w:r>
-                        <w:rPr>
-                          <w:i/>
-                          <w:iCs/>
-                          <w:color w:val="4472C4" w:themeColor="accent1"/>
-                          <w:sz w:val="24"/>
-                          <w:szCs w:val="24"/>
-                        </w:rPr>
-                        <w:t>Node Server</w:t>
-                      </w:r>
-                    </w:p>
-                    <w:p>
-                      <w:pPr>
-                        <w:pBdr>
-                          <w:top w:val="single" w:sz="24" w:space="8" w:color="4472C4" w:themeColor="accent1"/>
-                          <w:bottom w:val="single" w:sz="24" w:space="8" w:color="4472C4" w:themeColor="accent1"/>
-                        </w:pBdr>
-                        <w:spacing w:after="0"/>
-                        <w:rPr>
-                          <w:iCs/>
-                          <w:color w:val="4472C4" w:themeColor="accent1"/>
-                          <w:sz w:val="24"/>
-                        </w:rPr>
-                      </w:pPr>
-                      <w:r>
-                        <w:rPr>
-                          <w:iCs/>
-                          <w:color w:val="4472C4" w:themeColor="accent1"/>
-                          <w:sz w:val="24"/>
-                        </w:rPr>
-                        <w:t>Routes:</w:t>
-                      </w:r>
-                    </w:p>
-                    <w:p>
-                      <w:pPr>
-                        <w:pBdr>
-                          <w:top w:val="single" w:sz="24" w:space="8" w:color="4472C4" w:themeColor="accent1"/>
-                          <w:bottom w:val="single" w:sz="24" w:space="8" w:color="4472C4" w:themeColor="accent1"/>
-                        </w:pBdr>
-                        <w:spacing w:after="0"/>
-                        <w:ind w:firstLine="720"/>
-                        <w:rPr>
-                          <w:iCs/>
-                          <w:color w:val="4472C4" w:themeColor="accent1"/>
-                          <w:sz w:val="24"/>
-                        </w:rPr>
-                      </w:pPr>
-                      <w:r>
-                        <w:rPr>
-                          <w:iCs/>
-                          <w:color w:val="4472C4" w:themeColor="accent1"/>
-                          <w:sz w:val="24"/>
-                        </w:rPr>
-                        <w:t>- “/” – Main route</w:t>
-                      </w:r>
-                    </w:p>
-                    <w:p>
-                      <w:pPr>
-                        <w:pBdr>
-                          <w:top w:val="single" w:sz="24" w:space="8" w:color="4472C4" w:themeColor="accent1"/>
-                          <w:bottom w:val="single" w:sz="24" w:space="8" w:color="4472C4" w:themeColor="accent1"/>
-                        </w:pBdr>
-                        <w:spacing w:after="0"/>
-                        <w:ind w:firstLine="720"/>
-                        <w:rPr>
-                          <w:iCs/>
-                          <w:color w:val="4472C4" w:themeColor="accent1"/>
-                          <w:sz w:val="24"/>
-                        </w:rPr>
-                      </w:pPr>
-                      <w:r>
-                        <w:rPr>
-                          <w:iCs/>
-                          <w:color w:val="4472C4" w:themeColor="accent1"/>
-                          <w:sz w:val="24"/>
-                        </w:rPr>
-                        <w:t>- “/</w:t>
-                      </w:r>
-                      <w:proofErr w:type="spellStart"/>
-                      <w:r>
-                        <w:rPr>
-                          <w:iCs/>
-                          <w:color w:val="4472C4" w:themeColor="accent1"/>
-                          <w:sz w:val="24"/>
-                        </w:rPr>
-                        <w:t>matchesByWinner</w:t>
-                      </w:r>
-                      <w:proofErr w:type="spellEnd"/>
-                      <w:r>
-                        <w:rPr>
-                          <w:iCs/>
-                          <w:color w:val="4472C4" w:themeColor="accent1"/>
-                          <w:sz w:val="24"/>
-                        </w:rPr>
-                        <w:t>”</w:t>
-                      </w:r>
-                    </w:p>
-                    <w:p>
-                      <w:pPr>
-                        <w:pBdr>
-                          <w:top w:val="single" w:sz="24" w:space="8" w:color="4472C4" w:themeColor="accent1"/>
-                          <w:bottom w:val="single" w:sz="24" w:space="8" w:color="4472C4" w:themeColor="accent1"/>
-                        </w:pBdr>
-                        <w:spacing w:after="0"/>
-                        <w:ind w:firstLine="720"/>
-                        <w:rPr>
-                          <w:iCs/>
-                          <w:color w:val="4472C4" w:themeColor="accent1"/>
-                          <w:sz w:val="24"/>
-                        </w:rPr>
-                      </w:pPr>
-                      <w:r>
-                        <w:rPr>
-                          <w:iCs/>
-                          <w:color w:val="4472C4" w:themeColor="accent1"/>
-                          <w:sz w:val="24"/>
-                        </w:rPr>
-                        <w:t>- “/</w:t>
-                      </w:r>
-                      <w:proofErr w:type="spellStart"/>
-                      <w:r>
-                        <w:rPr>
-                          <w:iCs/>
-                          <w:color w:val="4472C4" w:themeColor="accent1"/>
-                          <w:sz w:val="24"/>
-                        </w:rPr>
-                        <w:t>matchesByLoser</w:t>
-                      </w:r>
-                      <w:proofErr w:type="spellEnd"/>
-                      <w:r>
-                        <w:rPr>
-                          <w:iCs/>
-                          <w:color w:val="4472C4" w:themeColor="accent1"/>
-                          <w:sz w:val="24"/>
-                        </w:rPr>
-                        <w:t>”</w:t>
-                      </w:r>
-                    </w:p>
-                    <w:p>
-                      <w:pPr>
-                        <w:pBdr>
-                          <w:top w:val="single" w:sz="24" w:space="8" w:color="4472C4" w:themeColor="accent1"/>
-                          <w:bottom w:val="single" w:sz="24" w:space="8" w:color="4472C4" w:themeColor="accent1"/>
-                        </w:pBdr>
-                        <w:spacing w:after="0"/>
-                        <w:ind w:firstLine="720"/>
-                        <w:rPr>
-                          <w:iCs/>
-                          <w:color w:val="4472C4" w:themeColor="accent1"/>
-                          <w:sz w:val="24"/>
-                        </w:rPr>
-                      </w:pPr>
-                      <w:r>
-                        <w:rPr>
-                          <w:iCs/>
-                          <w:color w:val="4472C4" w:themeColor="accent1"/>
-                          <w:sz w:val="24"/>
-                        </w:rPr>
-                        <w:t>- “/</w:t>
-                      </w:r>
-                      <w:proofErr w:type="spellStart"/>
-                      <w:r>
-                        <w:rPr>
-                          <w:iCs/>
-                          <w:color w:val="4472C4" w:themeColor="accent1"/>
-                          <w:sz w:val="24"/>
-                        </w:rPr>
-                        <w:t>matchesByStage</w:t>
-                      </w:r>
-                      <w:proofErr w:type="spellEnd"/>
-                      <w:r>
-                        <w:rPr>
-                          <w:iCs/>
-                          <w:color w:val="4472C4" w:themeColor="accent1"/>
-                          <w:sz w:val="24"/>
-                        </w:rPr>
-                        <w:t>”</w:t>
-                      </w:r>
-                    </w:p>
-                    <w:p>
-                      <w:pPr>
-                        <w:pBdr>
-                          <w:top w:val="single" w:sz="24" w:space="8" w:color="4472C4" w:themeColor="accent1"/>
-                          <w:bottom w:val="single" w:sz="24" w:space="8" w:color="4472C4" w:themeColor="accent1"/>
-                        </w:pBdr>
-                        <w:spacing w:after="0"/>
-                        <w:ind w:firstLine="720"/>
-                        <w:rPr>
-                          <w:iCs/>
-                          <w:color w:val="4472C4" w:themeColor="accent1"/>
-                          <w:sz w:val="24"/>
-                        </w:rPr>
-                      </w:pPr>
-                      <w:r>
-                        <w:rPr>
-                          <w:iCs/>
-                          <w:color w:val="4472C4" w:themeColor="accent1"/>
-                          <w:sz w:val="24"/>
-                        </w:rPr>
-                        <w:t>- “/</w:t>
-                      </w:r>
-                      <w:proofErr w:type="spellStart"/>
-                      <w:r>
-                        <w:rPr>
-                          <w:iCs/>
-                          <w:color w:val="4472C4" w:themeColor="accent1"/>
-                          <w:sz w:val="24"/>
-                        </w:rPr>
-                        <w:t>matchesByWinnerCharacter</w:t>
-                      </w:r>
-                      <w:proofErr w:type="spellEnd"/>
-                      <w:r>
-                        <w:rPr>
-                          <w:iCs/>
-                          <w:color w:val="4472C4" w:themeColor="accent1"/>
-                          <w:sz w:val="24"/>
-                        </w:rPr>
-                        <w:t>”</w:t>
-                      </w:r>
-                    </w:p>
-                    <w:p>
-                      <w:pPr>
-                        <w:pBdr>
-                          <w:top w:val="single" w:sz="24" w:space="8" w:color="4472C4" w:themeColor="accent1"/>
-                          <w:bottom w:val="single" w:sz="24" w:space="8" w:color="4472C4" w:themeColor="accent1"/>
-                        </w:pBdr>
-                        <w:spacing w:after="0"/>
-                        <w:ind w:firstLine="720"/>
-                        <w:rPr>
-                          <w:iCs/>
-                          <w:color w:val="4472C4" w:themeColor="accent1"/>
-                          <w:sz w:val="24"/>
-                        </w:rPr>
-                      </w:pPr>
-                      <w:r>
-                        <w:rPr>
-                          <w:iCs/>
-                          <w:color w:val="4472C4" w:themeColor="accent1"/>
-                          <w:sz w:val="24"/>
-                        </w:rPr>
-                        <w:t>- “/</w:t>
-                      </w:r>
-                      <w:proofErr w:type="spellStart"/>
-                      <w:r>
-                        <w:rPr>
-                          <w:iCs/>
-                          <w:color w:val="4472C4" w:themeColor="accent1"/>
-                          <w:sz w:val="24"/>
-                        </w:rPr>
-                        <w:t>matchesByLoserCharacter</w:t>
-                      </w:r>
-                      <w:proofErr w:type="spellEnd"/>
-                      <w:r>
-                        <w:rPr>
-                          <w:iCs/>
-                          <w:color w:val="4472C4" w:themeColor="accent1"/>
-                          <w:sz w:val="24"/>
-                        </w:rPr>
-                        <w:t>”</w:t>
-                      </w:r>
-                    </w:p>
-                  </w:txbxContent>
-                </v:textbox>
-                <w10:wrap type="topAndBottom" anchorx="page"/>
               </v:shape>
             </w:pict>
           </mc:Fallback>
@@ -1672,7 +3092,7 @@
           </mc:Choice>
           <mc:Fallback>
             <w:pict>
-              <v:shape w14:anchorId="509AA4DD" id="_x0000_s1028" type="#_x0000_t202" style="position:absolute;margin-left:50.45pt;margin-top:0;width:194.25pt;height:110.55pt;z-index:251659264;visibility:visible;mso-wrap-style:square;mso-width-percent:0;mso-height-percent:200;mso-wrap-distance-left:9pt;mso-wrap-distance-top:7.2pt;mso-wrap-distance-right:9pt;mso-wrap-distance-bottom:7.2pt;mso-position-horizontal:absolute;mso-position-horizontal-relative:page;mso-position-vertical:absolute;mso-position-vertical-relative:text;mso-width-percent:0;mso-height-percent:200;mso-width-relative:margin;mso-height-relative:margin;v-text-anchor:middle" o:gfxdata="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" filled="f" stroked="f">
+              <v:shape w14:anchorId="509AA4DD" id="_x0000_s1029" type="#_x0000_t202" style="position:absolute;margin-left:50.45pt;margin-top:0;width:194.25pt;height:110.55pt;z-index:251659264;visibility:visible;mso-wrap-style:square;mso-width-percent:0;mso-height-percent:200;mso-wrap-distance-left:9pt;mso-wrap-distance-top:7.2pt;mso-wrap-distance-right:9pt;mso-wrap-distance-bottom:7.2pt;mso-position-horizontal:absolute;mso-position-horizontal-relative:page;mso-position-vertical:absolute;mso-position-vertical-relative:text;mso-width-percent:0;mso-height-percent:200;mso-width-relative:margin;mso-height-relative:margin;v-text-anchor:middle" o:gfxdata="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" filled="f" stroked="f">
                 <v:textbox style="mso-fit-shape-to-text:t">
                   <w:txbxContent>
                     <w:p>
@@ -1998,13 +3418,8 @@
       <w:pStyle w:val="Footer"/>
     </w:pPr>
     <w:r>
-      <w:t xml:space="preserve">Braxton McLean, Raymond </w:t>
+      <w:t>Braxton McLean, Raymond Glier</w:t>
     </w:r>
-    <w:r>
-      <w:t>Glier</w:t>
-    </w:r>
-    <w:bookmarkStart w:id="0" w:name="_GoBack"/>
-    <w:bookmarkEnd w:id="0"/>
   </w:p>
 </w:ftr>
 </file>
@@ -2708,10 +4123,12 @@
   <w:style w:type="paragraph" w:default="1" w:styleId="Normal">
     <w:name w:val="Normal"/>
     <w:qFormat/>
+    <w:rsid w:val="00753D70"/>
   </w:style>
   <w:style w:type="character" w:default="1" w:styleId="DefaultParagraphFont">
     <w:name w:val="Default Paragraph Font"/>
     <w:uiPriority w:val="1"/>
+    <w:semiHidden/>
     <w:unhideWhenUsed/>
   </w:style>
   <w:style w:type="table" w:default="1" w:styleId="TableNormal">

</xml_diff>